<commit_message>
Added sections 4.1, 4.2, 5.1, 5.3, 5.4, 5.6, 5.7, 6, and 7
</commit_message>
<xml_diff>
--- a/FinalPaperDraft.docx
+++ b/FinalPaperDraft.docx
@@ -507,6 +507,85 @@
         <w:t>CONTEXT</w:t>
       </w:r>
     </w:p>
+    <w:p/>
+    <w:p>
+      <w:pPr>
+        <w:pStyle w:val="Heading2"/>
+        <w:spacing w:before="0"/>
+      </w:pPr>
+      <w:r>
+        <w:t>Motivating Technologies</w:t>
+      </w:r>
+    </w:p>
+    <w:p>
+      <w:pPr>
+        <w:framePr w:w="4680" w:h="1977" w:hRule="exact" w:hSpace="187" w:wrap="around" w:vAnchor="page" w:hAnchor="page" w:x="1162" w:y="12605" w:anchorLock="1"/>
+        <w:spacing w:after="120"/>
+        <w:rPr>
+          <w:iCs/>
+          <w:sz w:val="14"/>
+        </w:rPr>
+      </w:pPr>
+    </w:p>
+    <w:p>
+      <w:pPr>
+        <w:pStyle w:val="BodyText"/>
+        <w:framePr w:h="1977" w:hRule="exact" w:wrap="around" w:x="1162" w:y="12605"/>
+      </w:pPr>
+      <w:r>
+        <w:t>Permission to make digital or hard copies of all or part of this work for personal or classroom use is granted without fee provided that copies are not made or distributed for profit or commercial advantage and that copies bear this notice and the full citation on the first page. To copy otherwise, or republish, to post on servers or to redistribute to lists, requires prior specific permission and/or a fee.</w:t>
+      </w:r>
+    </w:p>
+    <w:p>
+      <w:pPr>
+        <w:framePr w:w="4680" w:h="1977" w:hRule="exact" w:hSpace="187" w:wrap="around" w:vAnchor="page" w:hAnchor="page" w:x="1162" w:y="12605" w:anchorLock="1"/>
+        <w:spacing w:after="0"/>
+        <w:rPr>
+          <w:sz w:val="16"/>
+        </w:rPr>
+      </w:pPr>
+      <w:proofErr w:type="gramStart"/>
+      <w:r>
+        <w:rPr>
+          <w:i/>
+          <w:iCs/>
+          <w:sz w:val="16"/>
+        </w:rPr>
+        <w:t>Conference’10</w:t>
+      </w:r>
+      <w:r>
+        <w:rPr>
+          <w:sz w:val="16"/>
+        </w:rPr>
+        <w:t>, Month 1–2, 2010, City, State, Country.</w:t>
+      </w:r>
+      <w:proofErr w:type="gramEnd"/>
+    </w:p>
+    <w:p>
+      <w:pPr>
+        <w:framePr w:w="4680" w:h="1977" w:hRule="exact" w:hSpace="187" w:wrap="around" w:vAnchor="page" w:hAnchor="page" w:x="1162" w:y="12605" w:anchorLock="1"/>
+        <w:spacing w:after="0"/>
+        <w:rPr>
+          <w:sz w:val="16"/>
+        </w:rPr>
+      </w:pPr>
+      <w:proofErr w:type="gramStart"/>
+      <w:r>
+        <w:rPr>
+          <w:sz w:val="16"/>
+        </w:rPr>
+        <w:t>Copyright 2010 ACM 1-58113-000-0/00/0010 …$15.00.</w:t>
+      </w:r>
+      <w:proofErr w:type="gramEnd"/>
+    </w:p>
+    <w:p>
+      <w:pPr>
+        <w:framePr w:w="4680" w:h="1977" w:hRule="exact" w:hSpace="187" w:wrap="around" w:vAnchor="page" w:hAnchor="page" w:x="1162" w:y="12605" w:anchorLock="1"/>
+        <w:rPr>
+          <w:iCs/>
+        </w:rPr>
+      </w:pPr>
+    </w:p>
     <w:p>
       <w:pPr>
         <w:pStyle w:val="BodyTextIndent"/>
@@ -514,7 +593,15 @@
         <w:ind w:firstLine="0"/>
       </w:pPr>
       <w:r>
-        <w:t>WRITE STUFF!</w:t>
+        <w:t xml:space="preserve">Computer science educators have been introducing motivating technology into introductory computer science courses is a technique to reach out beyond an existing negative computer science stigma, such as the negative opinions documented in [12]. Their goal is to motivate students to take the courses, to engage them throughout the course, and encourage them to take future computer science courses. In [1, 11], robots are programmed through code written in C and C++. In [6, 10], students learn to </w:t>
+      </w:r>
+      <w:proofErr w:type="gramStart"/>
+      <w:r>
+        <w:t>write</w:t>
+      </w:r>
+      <w:proofErr w:type="gramEnd"/>
+      <w:r>
+        <w:t xml:space="preserve"> Android applications, and program them using Java and the Android API. In [7], manipulating music is presented as an application. In every case, the motivating technology makes the course more engaging for the students.</w:t>
       </w:r>
     </w:p>
     <w:p>
@@ -523,77 +610,56 @@
         <w:spacing w:before="0"/>
       </w:pPr>
       <w:r>
-        <w:t>Motivating Technologies</w:t>
-      </w:r>
-    </w:p>
-    <w:p>
-      <w:pPr>
-        <w:framePr w:w="4680" w:h="1977" w:hRule="exact" w:hSpace="187" w:wrap="around" w:vAnchor="page" w:hAnchor="page" w:x="1162" w:y="12605" w:anchorLock="1"/>
-        <w:spacing w:after="120"/>
-        <w:rPr>
-          <w:iCs/>
-          <w:sz w:val="14"/>
-        </w:rPr>
-      </w:pPr>
-    </w:p>
-    <w:p>
-      <w:pPr>
-        <w:pStyle w:val="BodyText"/>
-        <w:framePr w:h="1977" w:hRule="exact" w:wrap="around" w:x="1162" w:y="12605"/>
-      </w:pPr>
-      <w:r>
-        <w:t>Permission to make digital or hard copies of all or part of this work for personal or classroom use is granted without fee provided that copies are not made or distributed for profit or commercial advantage and that copies bear this notice and the full citation on the first page. To copy otherwise, or republish, to post on servers or to redistribute to lists, requires prior specific permission and/or a fee.</w:t>
-      </w:r>
-    </w:p>
-    <w:p>
-      <w:pPr>
-        <w:framePr w:w="4680" w:h="1977" w:hRule="exact" w:hSpace="187" w:wrap="around" w:vAnchor="page" w:hAnchor="page" w:x="1162" w:y="12605" w:anchorLock="1"/>
+        <w:t>Computing for Social Good</w:t>
+      </w:r>
+    </w:p>
+    <w:p>
+      <w:pPr>
         <w:spacing w:after="0"/>
-        <w:rPr>
-          <w:sz w:val="16"/>
-        </w:rPr>
-      </w:pPr>
-      <w:proofErr w:type="gramStart"/>
-      <w:r>
-        <w:rPr>
-          <w:i/>
-          <w:iCs/>
-          <w:sz w:val="16"/>
-        </w:rPr>
-        <w:t>Conference’10</w:t>
-      </w:r>
-      <w:r>
-        <w:rPr>
-          <w:sz w:val="16"/>
-        </w:rPr>
-        <w:t>, Month 1–2, 2010, City, State, Country.</w:t>
-      </w:r>
-      <w:proofErr w:type="gramEnd"/>
-    </w:p>
-    <w:p>
-      <w:pPr>
-        <w:framePr w:w="4680" w:h="1977" w:hRule="exact" w:hSpace="187" w:wrap="around" w:vAnchor="page" w:hAnchor="page" w:x="1162" w:y="12605" w:anchorLock="1"/>
+        <w:jc w:val="left"/>
+      </w:pPr>
+      <w:r>
+        <w:t>Unfortunately, incoming students who have no previous computer science experience are often under the misconception about what a computer science course or major actually entails. Studies have shown that freshmen tend to avoid taking computer science classes because they think they’re boring, tedious, and irrelevant [</w:t>
+      </w:r>
+      <w:r>
+        <w:t>3, 12</w:t>
+      </w:r>
+      <w:r>
+        <w:t>]. Not only that, but students, especially females, tend to choose majors that are ea</w:t>
+      </w:r>
+      <w:r>
+        <w:t>sily relatable to social good [2</w:t>
+      </w:r>
+      <w:r>
+        <w:t xml:space="preserve">], which is something they don’t associate with computer science. This is </w:t>
+      </w:r>
+      <w:r>
+        <w:t>why</w:t>
+      </w:r>
+      <w:r>
+        <w:t xml:space="preserve"> educators have</w:t>
+      </w:r>
+      <w:r>
+        <w:t xml:space="preserve"> recently</w:t>
+      </w:r>
+      <w:r>
+        <w:t xml:space="preserve"> tried to incorporate the theme of computing for social good in introductory computer science classes. As such they can provide students with meaningful and tangible projects that have an impact on society, and give them an incentive to continue their computer science education. </w:t>
+      </w:r>
+    </w:p>
+    <w:p>
+      <w:pPr>
         <w:spacing w:after="0"/>
-        <w:rPr>
-          <w:sz w:val="16"/>
-        </w:rPr>
-      </w:pPr>
-      <w:proofErr w:type="gramStart"/>
-      <w:r>
-        <w:rPr>
-          <w:sz w:val="16"/>
-        </w:rPr>
-        <w:t>Copyright 2010 ACM 1-58113-000-0/00/0010 …$15.00.</w:t>
-      </w:r>
-      <w:proofErr w:type="gramEnd"/>
-    </w:p>
-    <w:p>
-      <w:pPr>
-        <w:framePr w:w="4680" w:h="1977" w:hRule="exact" w:hSpace="187" w:wrap="around" w:vAnchor="page" w:hAnchor="page" w:x="1162" w:y="12605" w:anchorLock="1"/>
-        <w:rPr>
-          <w:iCs/>
-        </w:rPr>
-      </w:pPr>
+        <w:jc w:val="left"/>
+      </w:pPr>
+    </w:p>
+    <w:p>
+      <w:pPr>
+        <w:pStyle w:val="Heading2"/>
+        <w:spacing w:before="0"/>
+      </w:pPr>
+      <w:r>
+        <w:t>Introducing Version Control Systems</w:t>
+      </w:r>
     </w:p>
     <w:p>
       <w:pPr>
@@ -602,7 +668,39 @@
         <w:ind w:firstLine="0"/>
       </w:pPr>
       <w:r>
-        <w:t>WRITE STUFF!</w:t>
+        <w:t>Even though version control is essential to software development, very few CS courses actively emphasize and require</w:t>
+      </w:r>
+      <w:r>
+        <w:t xml:space="preserve"> their use [4</w:t>
+      </w:r>
+      <w:r>
+        <w:t xml:space="preserve">]. </w:t>
+      </w:r>
+      <w:r>
+        <w:t xml:space="preserve">Another misconception about </w:t>
+      </w:r>
+      <w:proofErr w:type="gramStart"/>
+      <w:r>
+        <w:t>CS,</w:t>
+      </w:r>
+      <w:proofErr w:type="gramEnd"/>
+      <w:r>
+        <w:t xml:space="preserve"> is that it’s a very solitary field. By i</w:t>
+      </w:r>
+      <w:r>
+        <w:t>ntroducing students to ve</w:t>
+      </w:r>
+      <w:r>
+        <w:t xml:space="preserve">rsion control systems early on, </w:t>
+      </w:r>
+      <w:r>
+        <w:t xml:space="preserve">we hope to both </w:t>
+      </w:r>
+      <w:r>
+        <w:t xml:space="preserve">teaches them good software development practice, </w:t>
+      </w:r>
+      <w:r>
+        <w:t xml:space="preserve">and show them how many CS disciplines require a collaborative team effort. By doing so we hope to disprove the aforementioned misconception and promote the idea of teamwork. </w:t>
       </w:r>
     </w:p>
     <w:p>
@@ -610,13 +708,8 @@
         <w:pStyle w:val="Heading2"/>
         <w:spacing w:before="0"/>
       </w:pPr>
-      <w:proofErr w:type="spellStart"/>
-      <w:r>
-        <w:t>Multiparadigm</w:t>
-      </w:r>
-      <w:proofErr w:type="spellEnd"/>
-      <w:r>
-        <w:t xml:space="preserve"> Approach</w:t>
+      <w:r>
+        <w:t>Redesigning CS3</w:t>
       </w:r>
     </w:p>
     <w:p>
@@ -631,59 +724,11 @@
     </w:p>
     <w:p>
       <w:pPr>
-        <w:pStyle w:val="Heading2"/>
-        <w:spacing w:before="0"/>
-      </w:pPr>
-      <w:r>
-        <w:t>Computing for Social Good</w:t>
-      </w:r>
-    </w:p>
-    <w:p>
-      <w:pPr>
-        <w:spacing w:after="0"/>
-        <w:jc w:val="left"/>
-      </w:pPr>
-      <w:r>
-        <w:t>Unfortunately, incoming students who have no previous computer science experience are often under the misconception about what a computer science course or major actually entails. Studies have shown that freshmen tend to avoid taking computer science classes because they think they’re boring, tedious, and irrelevant [</w:t>
-      </w:r>
-      <w:r>
-        <w:t>3, 12</w:t>
-      </w:r>
-      <w:r>
-        <w:t>]. Not only that, but students, especially females, tend to choose majors that are ea</w:t>
-      </w:r>
-      <w:r>
-        <w:t>sily relatable to social good [2</w:t>
-      </w:r>
-      <w:r>
-        <w:t xml:space="preserve">], which is something they don’t associate with computer science. This is </w:t>
-      </w:r>
-      <w:r>
-        <w:t>why</w:t>
-      </w:r>
-      <w:r>
-        <w:t xml:space="preserve"> educators have</w:t>
-      </w:r>
-      <w:r>
-        <w:t xml:space="preserve"> recently</w:t>
-      </w:r>
-      <w:r>
-        <w:t xml:space="preserve"> tried to incorporate the theme of computing for social good in introductory computer science classes. As such they can provide students with meaningful and tangible projects that have an impact on society, and give them an incentive to continue their computer science education. </w:t>
-      </w:r>
-    </w:p>
-    <w:p>
-      <w:pPr>
-        <w:spacing w:after="0"/>
-        <w:jc w:val="left"/>
-      </w:pPr>
-    </w:p>
-    <w:p>
-      <w:pPr>
-        <w:pStyle w:val="Heading2"/>
-        <w:spacing w:before="0"/>
-      </w:pPr>
-      <w:r>
-        <w:t>Introducing Version Control Systems</w:t>
+        <w:pStyle w:val="Heading1"/>
+        <w:spacing w:before="120"/>
+      </w:pPr>
+      <w:r>
+        <w:t>MOTIVATING TECHNOLGOIES</w:t>
       </w:r>
     </w:p>
     <w:p>
@@ -693,39 +738,14 @@
         <w:ind w:firstLine="0"/>
       </w:pPr>
       <w:r>
-        <w:t>Even though version control is essential to software development, very few CS courses actively emphasize and require</w:t>
-      </w:r>
-      <w:r>
-        <w:t xml:space="preserve"> their use [4</w:t>
-      </w:r>
-      <w:r>
-        <w:t xml:space="preserve">]. </w:t>
-      </w:r>
-      <w:r>
-        <w:t xml:space="preserve">Another misconception about </w:t>
-      </w:r>
-      <w:proofErr w:type="gramStart"/>
-      <w:r>
-        <w:t>CS,</w:t>
-      </w:r>
-      <w:proofErr w:type="gramEnd"/>
-      <w:r>
-        <w:t xml:space="preserve"> is that it’s a very solitary field. By i</w:t>
-      </w:r>
-      <w:r>
-        <w:t>ntroducing students to ve</w:t>
-      </w:r>
-      <w:r>
-        <w:t xml:space="preserve">rsion control systems early on, </w:t>
-      </w:r>
-      <w:r>
-        <w:t xml:space="preserve">we hope to both </w:t>
-      </w:r>
-      <w:r>
-        <w:t xml:space="preserve">teaches them good software development practice, </w:t>
-      </w:r>
-      <w:r>
-        <w:t xml:space="preserve">and show them how many CS disciplines require a collaborative team effort. By doing so we hope to disprove the aforementioned misconception and promote the idea of teamwork. </w:t>
+        <w:t xml:space="preserve">In the early stages of our project we decided to incorporate a new technology and theme to our CS3 course, in order to provide students with a tangible technology for which they can program, and a theme that motivates them, and gives them the opportunity to impact relevant issues. This would provide a natural transition </w:t>
+      </w:r>
+      <w:r>
+        <w:lastRenderedPageBreak/>
+        <w:t>from CS1 and CS2, whose workshop style teaching has proven to be very successful. In May 2013 we sent out surveys to students and faculty, to give them a chance to be a part of our decision to restructure the course. More than 80% of the survey takers were most interested in incorporating mobile development with an overarching theme of computing for social good. In order to teach them how “real-world” software development works, we decided to give them a fairly open-ended collaborative final project where they work closely</w:t>
+      </w:r>
+      <w:r>
+        <w:t xml:space="preserve"> with a client, and apply what they’ve learned about using a version control system throughout the course.</w:t>
       </w:r>
     </w:p>
     <w:p>
@@ -734,7 +754,10 @@
         <w:spacing w:before="0"/>
       </w:pPr>
       <w:r>
-        <w:t>Redesigning CS3</w:t>
+        <w:t>Androi</w:t>
+      </w:r>
+      <w:r>
+        <w:t>d</w:t>
       </w:r>
     </w:p>
     <w:p>
@@ -744,16 +767,39 @@
         <w:ind w:firstLine="0"/>
       </w:pPr>
       <w:r>
-        <w:t>WRITE STUFF!</w:t>
-      </w:r>
-    </w:p>
-    <w:p>
-      <w:pPr>
-        <w:pStyle w:val="Heading1"/>
+        <w:t>In the past few years, the revolution of mobile computing has made software development much more accessible. It is our hope that students, having used mobile phones for most of their life, will find programming for the platform stimulating and exciting</w:t>
+      </w:r>
+      <w:r>
+        <w:t xml:space="preserve"> [10</w:t>
+      </w:r>
+      <w:r>
+        <w:t>]</w:t>
+      </w:r>
+      <w:r>
+        <w:t xml:space="preserve">. Because Android is natively based in Java, </w:t>
+      </w:r>
+      <w:r>
+        <w:t xml:space="preserve">and as a mobile framework, very object based, </w:t>
+      </w:r>
+      <w:r>
+        <w:t xml:space="preserve">it was a clear choice. </w:t>
+      </w:r>
+      <w:r>
+        <w:t>The GUI design gives students tangible objects they can work and play around with, which reinforces the aspect of object-oriented programming, the ultimate pedagogy goal of this course.</w:t>
+      </w:r>
+    </w:p>
+    <w:p>
+      <w:pPr>
+        <w:pStyle w:val="Heading2"/>
         <w:spacing w:before="120"/>
       </w:pPr>
-      <w:r>
-        <w:t>MOTIVATING TECHNOLGOIES</w:t>
+      <w:proofErr w:type="spellStart"/>
+      <w:r>
+        <w:t>Ushahidi</w:t>
+      </w:r>
+      <w:proofErr w:type="spellEnd"/>
+      <w:r>
+        <w:t xml:space="preserve"> Platform</w:t>
       </w:r>
     </w:p>
     <w:p>
@@ -763,78 +809,44 @@
         <w:ind w:firstLine="0"/>
       </w:pPr>
       <w:r>
-        <w:t xml:space="preserve">In the early stages of our project we decided to incorporate a new technology and theme to our CS3 course, in order to provide students with a tangible technology for which they can program, and a theme that motivates them, and gives them the opportunity to impact relevant issues. This would provide a natural transition from CS1 and CS2, whose workshop style teaching has proven to be very successful. In May 2013 we sent out surveys to students and faculty, to give them a chance to be a part of our decision to restructure the course. More than 80% of the survey takers were most interested in incorporating mobile development with an overarching theme of computing for social good. In order to teach them how “real-world” software development works, we decided to give them a fairly open-ended collaborative final project where </w:t>
-      </w:r>
-      <w:r>
-        <w:lastRenderedPageBreak/>
-        <w:t>they work closely</w:t>
-      </w:r>
-      <w:r>
-        <w:t xml:space="preserve"> with a client, and apply what they’ve learned about using a version control system throughout the course.</w:t>
-      </w:r>
-    </w:p>
-    <w:p>
-      <w:pPr>
-        <w:pStyle w:val="Heading2"/>
-        <w:spacing w:before="0"/>
-      </w:pPr>
-      <w:r>
-        <w:t>Androi</w:t>
-      </w:r>
-      <w:r>
-        <w:t>d</w:t>
-      </w:r>
-    </w:p>
-    <w:p>
-      <w:pPr>
-        <w:pStyle w:val="BodyTextIndent"/>
-        <w:spacing w:after="120"/>
-        <w:ind w:firstLine="0"/>
-      </w:pPr>
-      <w:r>
-        <w:t>In the past few years, the revolution of mobile computing has made software development much more accessible. It is our hope that students, having used mobile phones for most of their life, will find programming for the platform stimulating and exciting</w:t>
-      </w:r>
-      <w:r>
-        <w:t xml:space="preserve"> [10</w:t>
-      </w:r>
-      <w:r>
-        <w:t>]</w:t>
-      </w:r>
-      <w:r>
-        <w:t xml:space="preserve">. Because Android is natively based in Java, </w:t>
-      </w:r>
-      <w:r>
-        <w:t xml:space="preserve">and as a mobile framework, very object based, </w:t>
-      </w:r>
-      <w:r>
-        <w:t xml:space="preserve">it was a clear choice. </w:t>
-      </w:r>
-      <w:r>
-        <w:t>The GUI design gives students tangible objects they can work and play around with, which reinforces the aspect of object-oriented programming, the ultimate pedagogy goal of this course.</w:t>
-      </w:r>
-    </w:p>
-    <w:p>
-      <w:pPr>
-        <w:pStyle w:val="Heading2"/>
-        <w:spacing w:before="120"/>
-      </w:pPr>
+        <w:t xml:space="preserve">The </w:t>
+      </w:r>
       <w:proofErr w:type="spellStart"/>
       <w:r>
         <w:t>Ushahidi</w:t>
       </w:r>
       <w:proofErr w:type="spellEnd"/>
       <w:r>
-        <w:t xml:space="preserve"> Platform</w:t>
-      </w:r>
-    </w:p>
-    <w:p>
-      <w:pPr>
-        <w:pStyle w:val="BodyTextIndent"/>
-        <w:spacing w:after="120"/>
-        <w:ind w:firstLine="0"/>
-      </w:pPr>
-      <w:r>
-        <w:t xml:space="preserve">The </w:t>
+        <w:t xml:space="preserve"> platform is </w:t>
+      </w:r>
+      <w:proofErr w:type="gramStart"/>
+      <w:r>
+        <w:t xml:space="preserve">an </w:t>
+      </w:r>
+      <w:r>
+        <w:t>open</w:t>
+      </w:r>
+      <w:proofErr w:type="gramEnd"/>
+      <w:r>
+        <w:t>-source software that was released in 2007. Its goal is to collect relevant information about a certain topic through crowdsourcing to visualize the information on an interactive map.</w:t>
+      </w:r>
+      <w:r>
+        <w:t xml:space="preserve"> It was first used in the Kenya’s</w:t>
+      </w:r>
+      <w:r>
+        <w:t xml:space="preserve"> 2007 presidential election to collect</w:t>
+      </w:r>
+      <w:r>
+        <w:t xml:space="preserve"> reports of violence and voter fraud via email and text message</w:t>
+      </w:r>
+      <w:r>
+        <w:t>,</w:t>
+      </w:r>
+      <w:r>
+        <w:t xml:space="preserve"> to place them on a map, thus informing and educating the public of corruption that was happening around them. </w:t>
+      </w:r>
+      <w:r>
+        <w:t xml:space="preserve">Even though it can be used to gather any kind of information, </w:t>
       </w:r>
       <w:proofErr w:type="spellStart"/>
       <w:r>
@@ -842,33 +854,7 @@
       </w:r>
       <w:proofErr w:type="spellEnd"/>
       <w:r>
-        <w:t xml:space="preserve"> platform is </w:t>
-      </w:r>
-      <w:proofErr w:type="gramStart"/>
-      <w:r>
-        <w:t>an open</w:t>
-      </w:r>
-      <w:proofErr w:type="gramEnd"/>
-      <w:r>
-        <w:t>-source software that was released in 2007. Its goal is to collect relevant information about a certain topic through crowdsourcing to visualize the information on an interactive map.</w:t>
-      </w:r>
-      <w:r>
-        <w:t xml:space="preserve"> It was first used in the Kenya’s</w:t>
-      </w:r>
-      <w:r>
-        <w:t xml:space="preserve"> 2007 presidential election to collect</w:t>
-      </w:r>
-      <w:r>
-        <w:t xml:space="preserve"> reports of violence and voter fraud via email and text message</w:t>
-      </w:r>
-      <w:r>
-        <w:t>,</w:t>
-      </w:r>
-      <w:r>
-        <w:t xml:space="preserve"> to place them on a map, thus informing and educating the public of corruption that was happening around them. </w:t>
-      </w:r>
-      <w:r>
-        <w:t xml:space="preserve">Even though it can be used to gather any kind of information, </w:t>
+        <w:t xml:space="preserve"> deployments tend to address pressing social issues. Each </w:t>
       </w:r>
       <w:proofErr w:type="spellStart"/>
       <w:r>
@@ -876,24 +862,14 @@
       </w:r>
       <w:proofErr w:type="spellEnd"/>
       <w:r>
-        <w:t xml:space="preserve"> deployments tend to address pressing social issues. Each </w:t>
-      </w:r>
-      <w:proofErr w:type="spellStart"/>
-      <w:r>
-        <w:t>Ushahidi</w:t>
-      </w:r>
-      <w:proofErr w:type="spellEnd"/>
-      <w:r>
         <w:t xml:space="preserve"> deployment provides a large data set</w:t>
       </w:r>
       <w:r>
         <w:t xml:space="preserve"> of reports. Each report has many different attributes, so </w:t>
       </w:r>
-      <w:proofErr w:type="gramStart"/>
-      <w:r>
-        <w:t>it  essentially</w:t>
-      </w:r>
-      <w:proofErr w:type="gramEnd"/>
+      <w:r>
+        <w:t>it essentially</w:t>
+      </w:r>
       <w:r>
         <w:t xml:space="preserve"> alludes to an object. Because data structures and efficient data processing is a very large part of a computer science education, </w:t>
       </w:r>
@@ -1280,86 +1256,21 @@
     </w:p>
     <w:p>
       <w:pPr>
+        <w:pStyle w:val="Heading2"/>
+        <w:spacing w:before="120"/>
+      </w:pPr>
+      <w:r>
+        <w:t>Course Goals</w:t>
+      </w:r>
+    </w:p>
+    <w:p>
+      <w:pPr>
         <w:pStyle w:val="BodyTextIndent"/>
         <w:spacing w:after="120"/>
         <w:ind w:firstLine="0"/>
       </w:pPr>
       <w:r>
-        <w:t>WRITE STUFF!</w:t>
-      </w:r>
-    </w:p>
-    <w:p>
-      <w:pPr>
-        <w:pStyle w:val="Heading1"/>
-        <w:spacing w:before="120"/>
-      </w:pPr>
-      <w:r>
-        <w:t>PROJECT DEVELOPMENT</w:t>
-      </w:r>
-    </w:p>
-    <w:p>
-      <w:pPr>
-        <w:pStyle w:val="BodyTextIndent"/>
-        <w:spacing w:after="120"/>
-        <w:ind w:firstLine="0"/>
-      </w:pPr>
-      <w:r>
-        <w:t>WRITE STUFF! USE A TABLE &amp; PICTURES?</w:t>
-      </w:r>
-    </w:p>
-    <w:p>
-      <w:pPr>
-        <w:pStyle w:val="Heading2"/>
-        <w:spacing w:before="120"/>
-      </w:pPr>
-      <w:r>
-        <w:t>Technology Experimentation</w:t>
-      </w:r>
-    </w:p>
-    <w:p>
-      <w:pPr>
-        <w:pStyle w:val="BodyTextIndent"/>
-        <w:spacing w:after="120"/>
-        <w:ind w:firstLine="0"/>
-      </w:pPr>
-      <w:r>
-        <w:t>WRITE STUFF!</w:t>
-      </w:r>
-    </w:p>
-    <w:p>
-      <w:pPr>
-        <w:pStyle w:val="Heading2"/>
-        <w:spacing w:before="120"/>
-      </w:pPr>
-      <w:r>
-        <w:t>Introducing Git</w:t>
-      </w:r>
-    </w:p>
-    <w:p>
-      <w:pPr>
-        <w:pStyle w:val="BodyTextIndent"/>
-        <w:spacing w:after="120"/>
-        <w:ind w:firstLine="0"/>
-      </w:pPr>
-      <w:r>
-        <w:t xml:space="preserve">Because we wanted students to familiarize themselves with </w:t>
-      </w:r>
-      <w:proofErr w:type="spellStart"/>
-      <w:r>
-        <w:t>git</w:t>
-      </w:r>
-      <w:proofErr w:type="spellEnd"/>
-      <w:r>
-        <w:t xml:space="preserve">, and develop a habit of using it regularly, we decided to introduce it in the first week of the course. </w:t>
-      </w:r>
-      <w:r>
-        <w:t>We wrote several comprehensive readings and accompanying laboratory exercises that</w:t>
-      </w:r>
-      <w:r>
-        <w:t xml:space="preserve"> thoroughly explain</w:t>
-      </w:r>
-      <w:r>
-        <w:t>:</w:t>
+        <w:t>Before developing a curriculum using the selected motivating technologies and themes, we compiled a list of goals for the course:</w:t>
       </w:r>
     </w:p>
     <w:p>
@@ -1381,7 +1292,7 @@
           <w:kern w:val="16"/>
           <w:szCs w:val="18"/>
         </w:rPr>
-        <w:t>What version control systems are</w:t>
+        <w:t>Introduce object-oriented programming</w:t>
       </w:r>
     </w:p>
     <w:p>
@@ -1403,7 +1314,7 @@
           <w:kern w:val="16"/>
           <w:szCs w:val="18"/>
         </w:rPr>
-        <w:t>How to use GitHub</w:t>
+        <w:t>Introduce algorithms that maintain and manipulate data structures</w:t>
       </w:r>
     </w:p>
     <w:p>
@@ -1425,125 +1336,7 @@
           <w:kern w:val="16"/>
           <w:szCs w:val="18"/>
         </w:rPr>
-        <w:t>Git specifics through examples (via terminal and Egit)</w:t>
-      </w:r>
-    </w:p>
-    <w:p>
-      <w:pPr>
-        <w:pStyle w:val="BodyTextIndent"/>
-        <w:spacing w:line="160" w:lineRule="exact"/>
-        <w:rPr>
-          <w:kern w:val="16"/>
-          <w:szCs w:val="18"/>
-        </w:rPr>
-      </w:pPr>
-    </w:p>
-    <w:p>
-      <w:pPr>
-        <w:pStyle w:val="BodyTextIndent"/>
-        <w:spacing w:after="120"/>
-        <w:ind w:firstLine="0"/>
-      </w:pPr>
-      <w:r>
-        <w:t xml:space="preserve">Students will be responsible to fork weekly projects posted on the class’s </w:t>
-      </w:r>
-      <w:proofErr w:type="spellStart"/>
-      <w:r>
-        <w:t>GitHub</w:t>
-      </w:r>
-      <w:proofErr w:type="spellEnd"/>
-      <w:r>
-        <w:t xml:space="preserve"> account, and submit them by sending a pull request. The instructor will then look at their code, and evaluate it accordingly. When the students are working in teams, they will have to create a joint public repository.</w:t>
-      </w:r>
-    </w:p>
-    <w:p>
-      <w:pPr>
-        <w:pStyle w:val="Heading2"/>
-        <w:spacing w:before="120"/>
-      </w:pPr>
-      <w:r>
-        <w:t xml:space="preserve">Establishing an </w:t>
-      </w:r>
-      <w:proofErr w:type="spellStart"/>
-      <w:r>
-        <w:t>Ushahidi</w:t>
-      </w:r>
-      <w:proofErr w:type="spellEnd"/>
-      <w:r>
-        <w:t xml:space="preserve"> Server</w:t>
-      </w:r>
-    </w:p>
-    <w:p>
-      <w:pPr>
-        <w:pStyle w:val="BodyTextIndent"/>
-        <w:spacing w:after="120"/>
-        <w:ind w:firstLine="0"/>
-      </w:pPr>
-      <w:r>
-        <w:t>WRITE STUFF!</w:t>
-      </w:r>
-    </w:p>
-    <w:p>
-      <w:pPr>
-        <w:pStyle w:val="Heading2"/>
-        <w:spacing w:before="120"/>
-      </w:pPr>
-      <w:r>
-        <w:t xml:space="preserve">Developing an </w:t>
-      </w:r>
-      <w:proofErr w:type="spellStart"/>
-      <w:r>
-        <w:t>Ushahidi</w:t>
-      </w:r>
-      <w:proofErr w:type="spellEnd"/>
-      <w:r>
-        <w:t xml:space="preserve"> Java API</w:t>
-      </w:r>
-    </w:p>
-    <w:p>
-      <w:pPr>
-        <w:pStyle w:val="BodyTextIndent"/>
-        <w:spacing w:after="120"/>
-        <w:ind w:firstLine="0"/>
-      </w:pPr>
-      <w:r>
-        <w:t>WRITE STUFF!</w:t>
-      </w:r>
-    </w:p>
-    <w:p>
-      <w:pPr>
-        <w:pStyle w:val="Heading2"/>
-        <w:spacing w:before="120"/>
-      </w:pPr>
-      <w:r>
-        <w:t>Designing Android Course Material</w:t>
-      </w:r>
-    </w:p>
-    <w:p>
-      <w:pPr>
-        <w:pStyle w:val="BodyTextIndent"/>
-        <w:spacing w:after="120"/>
-        <w:ind w:firstLine="0"/>
-      </w:pPr>
-      <w:r>
-        <w:t>An important challenge we faced was, how to incorporate a fairly complicated realm of m</w:t>
-      </w:r>
-      <w:r>
-        <w:t>obile application development for</w:t>
-      </w:r>
-      <w:r>
-        <w:t xml:space="preserve"> Android, without adding too much overhead to an already dense course. </w:t>
-      </w:r>
-      <w:r>
-        <w:t xml:space="preserve">After some failed experimentation with MIT’s </w:t>
-      </w:r>
-      <w:proofErr w:type="spellStart"/>
-      <w:r>
-        <w:t>AppInventor</w:t>
-      </w:r>
-      <w:proofErr w:type="spellEnd"/>
-      <w:r>
-        <w:t>, and writing wrappers, we decided it was best to provide the students with readings and accompanying laboratory exercises in a weeklong introduction to:</w:t>
+        <w:t>Involve students in computing for social good</w:t>
       </w:r>
     </w:p>
     <w:p>
@@ -1565,7 +1358,23 @@
           <w:kern w:val="16"/>
           <w:szCs w:val="18"/>
         </w:rPr>
-        <w:t>The Android SDK</w:t>
+        <w:t xml:space="preserve">Teach students how to set up a basic </w:t>
+      </w:r>
+      <w:proofErr w:type="spellStart"/>
+      <w:r>
+        <w:rPr>
+          <w:kern w:val="16"/>
+          <w:szCs w:val="18"/>
+        </w:rPr>
+        <w:t>Ushahidi</w:t>
+      </w:r>
+      <w:proofErr w:type="spellEnd"/>
+      <w:r>
+        <w:rPr>
+          <w:kern w:val="16"/>
+          <w:szCs w:val="18"/>
+        </w:rPr>
+        <w:t xml:space="preserve"> deployment, and how to collect usable data from it</w:t>
       </w:r>
     </w:p>
     <w:p>
@@ -1587,7 +1396,604 @@
           <w:kern w:val="16"/>
           <w:szCs w:val="18"/>
         </w:rPr>
-        <w:t>Creating an Android Project from scratch and what each generated file is used for</w:t>
+        <w:t>Teach students how to design and develop a basic Android application</w:t>
+      </w:r>
+    </w:p>
+    <w:p>
+      <w:pPr>
+        <w:pStyle w:val="Heading2"/>
+        <w:spacing w:before="120"/>
+      </w:pPr>
+      <w:r>
+        <w:t>Semester Outline</w:t>
+      </w:r>
+    </w:p>
+    <w:p/>
+    <w:tbl>
+      <w:tblPr>
+        <w:tblStyle w:val="TableGrid"/>
+        <w:tblW w:w="5017" w:type="dxa"/>
+        <w:tblLook w:val="04A0" w:firstRow="1" w:lastRow="0" w:firstColumn="1" w:lastColumn="0" w:noHBand="0" w:noVBand="1"/>
+      </w:tblPr>
+      <w:tblGrid>
+        <w:gridCol w:w="1672"/>
+        <w:gridCol w:w="726"/>
+        <w:gridCol w:w="2619"/>
+      </w:tblGrid>
+      <w:tr>
+        <w:tc>
+          <w:tcPr>
+            <w:tcW w:w="1672" w:type="dxa"/>
+          </w:tcPr>
+          <w:p>
+            <w:pPr>
+              <w:jc w:val="left"/>
+            </w:pPr>
+            <w:r>
+              <w:t>Topic</w:t>
+            </w:r>
+          </w:p>
+        </w:tc>
+        <w:tc>
+          <w:tcPr>
+            <w:tcW w:w="726" w:type="dxa"/>
+          </w:tcPr>
+          <w:p>
+            <w:pPr>
+              <w:jc w:val="left"/>
+            </w:pPr>
+            <w:r>
+              <w:t>Course Hours</w:t>
+            </w:r>
+          </w:p>
+        </w:tc>
+        <w:tc>
+          <w:tcPr>
+            <w:tcW w:w="2619" w:type="dxa"/>
+          </w:tcPr>
+          <w:p>
+            <w:pPr>
+              <w:jc w:val="left"/>
+            </w:pPr>
+            <w:r>
+              <w:t>Topics</w:t>
+            </w:r>
+          </w:p>
+        </w:tc>
+      </w:tr>
+      <w:tr>
+        <w:tc>
+          <w:tcPr>
+            <w:tcW w:w="1672" w:type="dxa"/>
+          </w:tcPr>
+          <w:p>
+            <w:pPr>
+              <w:jc w:val="left"/>
+            </w:pPr>
+            <w:r>
+              <w:t>Developing in Java</w:t>
+            </w:r>
+          </w:p>
+        </w:tc>
+        <w:tc>
+          <w:tcPr>
+            <w:tcW w:w="726" w:type="dxa"/>
+          </w:tcPr>
+          <w:p>
+            <w:pPr>
+              <w:jc w:val="left"/>
+            </w:pPr>
+            <w:r>
+              <w:t>4</w:t>
+            </w:r>
+          </w:p>
+        </w:tc>
+        <w:tc>
+          <w:tcPr>
+            <w:tcW w:w="2619" w:type="dxa"/>
+          </w:tcPr>
+          <w:p>
+            <w:pPr>
+              <w:jc w:val="left"/>
+            </w:pPr>
+            <w:r>
+              <w:t xml:space="preserve">Using an IDE; Git </w:t>
+            </w:r>
+            <w:proofErr w:type="spellStart"/>
+            <w:r>
+              <w:t>verison</w:t>
+            </w:r>
+            <w:proofErr w:type="spellEnd"/>
+            <w:r>
+              <w:t xml:space="preserve">-control; </w:t>
+            </w:r>
+            <w:proofErr w:type="spellStart"/>
+            <w:r>
+              <w:t>Javadoc</w:t>
+            </w:r>
+            <w:proofErr w:type="spellEnd"/>
+            <w:r>
+              <w:t>, Unit Testing, Debugging; Java Syntax</w:t>
+            </w:r>
+          </w:p>
+        </w:tc>
+      </w:tr>
+      <w:tr>
+        <w:tc>
+          <w:tcPr>
+            <w:tcW w:w="1672" w:type="dxa"/>
+          </w:tcPr>
+          <w:p>
+            <w:pPr>
+              <w:jc w:val="left"/>
+            </w:pPr>
+            <w:r>
+              <w:t>Object-Oriented Programming</w:t>
+            </w:r>
+          </w:p>
+        </w:tc>
+        <w:tc>
+          <w:tcPr>
+            <w:tcW w:w="726" w:type="dxa"/>
+          </w:tcPr>
+          <w:p>
+            <w:pPr>
+              <w:jc w:val="left"/>
+            </w:pPr>
+            <w:r>
+              <w:t>4</w:t>
+            </w:r>
+          </w:p>
+        </w:tc>
+        <w:tc>
+          <w:tcPr>
+            <w:tcW w:w="2619" w:type="dxa"/>
+          </w:tcPr>
+          <w:p>
+            <w:pPr>
+              <w:jc w:val="left"/>
+            </w:pPr>
+            <w:r>
+              <w:t xml:space="preserve">Classes </w:t>
+            </w:r>
+            <w:proofErr w:type="spellStart"/>
+            <w:r>
+              <w:t>vs</w:t>
+            </w:r>
+            <w:proofErr w:type="spellEnd"/>
+            <w:r>
+              <w:t xml:space="preserve"> Objects; OOD principles; OOP in Java; Basic I/O</w:t>
+            </w:r>
+          </w:p>
+        </w:tc>
+      </w:tr>
+      <w:tr>
+        <w:tc>
+          <w:tcPr>
+            <w:tcW w:w="1672" w:type="dxa"/>
+          </w:tcPr>
+          <w:p>
+            <w:pPr>
+              <w:jc w:val="left"/>
+            </w:pPr>
+            <w:r>
+              <w:t>Android Development</w:t>
+            </w:r>
+          </w:p>
+        </w:tc>
+        <w:tc>
+          <w:tcPr>
+            <w:tcW w:w="726" w:type="dxa"/>
+          </w:tcPr>
+          <w:p>
+            <w:pPr>
+              <w:jc w:val="left"/>
+            </w:pPr>
+            <w:r>
+              <w:t>4</w:t>
+            </w:r>
+          </w:p>
+        </w:tc>
+        <w:tc>
+          <w:tcPr>
+            <w:tcW w:w="2619" w:type="dxa"/>
+          </w:tcPr>
+          <w:p>
+            <w:pPr>
+              <w:jc w:val="left"/>
+            </w:pPr>
+            <w:r>
+              <w:t xml:space="preserve">Android development; Making a simple app; </w:t>
+            </w:r>
+          </w:p>
+        </w:tc>
+      </w:tr>
+      <w:tr>
+        <w:tc>
+          <w:tcPr>
+            <w:tcW w:w="1672" w:type="dxa"/>
+          </w:tcPr>
+          <w:p>
+            <w:pPr>
+              <w:jc w:val="left"/>
+            </w:pPr>
+            <w:r>
+              <w:t>Arrays</w:t>
+            </w:r>
+          </w:p>
+        </w:tc>
+        <w:tc>
+          <w:tcPr>
+            <w:tcW w:w="726" w:type="dxa"/>
+          </w:tcPr>
+          <w:p>
+            <w:pPr>
+              <w:jc w:val="left"/>
+            </w:pPr>
+            <w:r>
+              <w:t>4</w:t>
+            </w:r>
+          </w:p>
+        </w:tc>
+        <w:tc>
+          <w:tcPr>
+            <w:tcW w:w="2619" w:type="dxa"/>
+          </w:tcPr>
+          <w:p>
+            <w:pPr>
+              <w:jc w:val="left"/>
+            </w:pPr>
+            <w:r>
+              <w:t xml:space="preserve">Arrays; Loops and iteration; Catching exceptions; Linear </w:t>
+            </w:r>
+            <w:proofErr w:type="spellStart"/>
+            <w:r>
+              <w:t>vs</w:t>
+            </w:r>
+            <w:proofErr w:type="spellEnd"/>
+            <w:r>
+              <w:t xml:space="preserve"> Binary search; Big-oh analysis</w:t>
+            </w:r>
+          </w:p>
+        </w:tc>
+      </w:tr>
+      <w:tr>
+        <w:tc>
+          <w:tcPr>
+            <w:tcW w:w="1672" w:type="dxa"/>
+          </w:tcPr>
+          <w:p>
+            <w:pPr>
+              <w:jc w:val="left"/>
+            </w:pPr>
+            <w:r>
+              <w:t>Linked Lists</w:t>
+            </w:r>
+          </w:p>
+        </w:tc>
+        <w:tc>
+          <w:tcPr>
+            <w:tcW w:w="726" w:type="dxa"/>
+          </w:tcPr>
+          <w:p>
+            <w:pPr>
+              <w:jc w:val="left"/>
+            </w:pPr>
+            <w:r>
+              <w:t>8</w:t>
+            </w:r>
+          </w:p>
+        </w:tc>
+        <w:tc>
+          <w:tcPr>
+            <w:tcW w:w="2619" w:type="dxa"/>
+          </w:tcPr>
+          <w:p>
+            <w:pPr>
+              <w:jc w:val="left"/>
+            </w:pPr>
+            <w:r>
+              <w:t>Interfaces, abstract classes, generics; linked lists; Collections API</w:t>
+            </w:r>
+          </w:p>
+        </w:tc>
+      </w:tr>
+      <w:tr>
+        <w:tc>
+          <w:tcPr>
+            <w:tcW w:w="1672" w:type="dxa"/>
+          </w:tcPr>
+          <w:p>
+            <w:pPr>
+              <w:jc w:val="left"/>
+            </w:pPr>
+            <w:r>
+              <w:t>Linear Structures</w:t>
+            </w:r>
+          </w:p>
+        </w:tc>
+        <w:tc>
+          <w:tcPr>
+            <w:tcW w:w="726" w:type="dxa"/>
+          </w:tcPr>
+          <w:p>
+            <w:pPr>
+              <w:jc w:val="left"/>
+            </w:pPr>
+            <w:r>
+              <w:t>8</w:t>
+            </w:r>
+          </w:p>
+        </w:tc>
+        <w:tc>
+          <w:tcPr>
+            <w:tcW w:w="2619" w:type="dxa"/>
+          </w:tcPr>
+          <w:p>
+            <w:pPr>
+              <w:jc w:val="left"/>
+            </w:pPr>
+            <w:r>
+              <w:t>Stacks, queues, priority queues; Sorting algorithms</w:t>
+            </w:r>
+          </w:p>
+        </w:tc>
+      </w:tr>
+      <w:tr>
+        <w:tc>
+          <w:tcPr>
+            <w:tcW w:w="1672" w:type="dxa"/>
+          </w:tcPr>
+          <w:p>
+            <w:pPr>
+              <w:jc w:val="left"/>
+            </w:pPr>
+            <w:r>
+              <w:t>Trees</w:t>
+            </w:r>
+          </w:p>
+        </w:tc>
+        <w:tc>
+          <w:tcPr>
+            <w:tcW w:w="726" w:type="dxa"/>
+          </w:tcPr>
+          <w:p>
+            <w:pPr>
+              <w:jc w:val="left"/>
+            </w:pPr>
+            <w:r>
+              <w:t>4</w:t>
+            </w:r>
+          </w:p>
+        </w:tc>
+        <w:tc>
+          <w:tcPr>
+            <w:tcW w:w="2619" w:type="dxa"/>
+          </w:tcPr>
+          <w:p>
+            <w:pPr>
+              <w:jc w:val="left"/>
+            </w:pPr>
+            <w:r>
+              <w:t>Trees; Binary search trees; tree traversal;</w:t>
+            </w:r>
+          </w:p>
+        </w:tc>
+      </w:tr>
+      <w:tr>
+        <w:tc>
+          <w:tcPr>
+            <w:tcW w:w="1672" w:type="dxa"/>
+          </w:tcPr>
+          <w:p>
+            <w:pPr>
+              <w:jc w:val="left"/>
+            </w:pPr>
+            <w:r>
+              <w:t>Heaps</w:t>
+            </w:r>
+          </w:p>
+        </w:tc>
+        <w:tc>
+          <w:tcPr>
+            <w:tcW w:w="726" w:type="dxa"/>
+          </w:tcPr>
+          <w:p>
+            <w:pPr>
+              <w:jc w:val="left"/>
+            </w:pPr>
+            <w:r>
+              <w:t>4</w:t>
+            </w:r>
+          </w:p>
+        </w:tc>
+        <w:tc>
+          <w:tcPr>
+            <w:tcW w:w="2619" w:type="dxa"/>
+          </w:tcPr>
+          <w:p>
+            <w:pPr>
+              <w:jc w:val="left"/>
+            </w:pPr>
+            <w:r>
+              <w:t xml:space="preserve">Heaps; Binary heaps; </w:t>
+            </w:r>
+            <w:proofErr w:type="spellStart"/>
+            <w:r>
+              <w:t>Heapsort</w:t>
+            </w:r>
+            <w:proofErr w:type="spellEnd"/>
+          </w:p>
+        </w:tc>
+      </w:tr>
+      <w:tr>
+        <w:tc>
+          <w:tcPr>
+            <w:tcW w:w="1672" w:type="dxa"/>
+          </w:tcPr>
+          <w:p>
+            <w:pPr>
+              <w:jc w:val="left"/>
+            </w:pPr>
+            <w:r>
+              <w:t>Other Data Structures</w:t>
+            </w:r>
+          </w:p>
+        </w:tc>
+        <w:tc>
+          <w:tcPr>
+            <w:tcW w:w="726" w:type="dxa"/>
+          </w:tcPr>
+          <w:p>
+            <w:pPr>
+              <w:jc w:val="left"/>
+            </w:pPr>
+            <w:r>
+              <w:t>4</w:t>
+            </w:r>
+          </w:p>
+        </w:tc>
+        <w:tc>
+          <w:tcPr>
+            <w:tcW w:w="2619" w:type="dxa"/>
+          </w:tcPr>
+          <w:p>
+            <w:pPr>
+              <w:jc w:val="left"/>
+            </w:pPr>
+            <w:r>
+              <w:t>Hash tables; Sets; Dictionary</w:t>
+            </w:r>
+          </w:p>
+        </w:tc>
+      </w:tr>
+      <w:tr>
+        <w:tc>
+          <w:tcPr>
+            <w:tcW w:w="1672" w:type="dxa"/>
+          </w:tcPr>
+          <w:p>
+            <w:pPr>
+              <w:jc w:val="left"/>
+            </w:pPr>
+            <w:r>
+              <w:t>Final Client Project</w:t>
+            </w:r>
+          </w:p>
+        </w:tc>
+        <w:tc>
+          <w:tcPr>
+            <w:tcW w:w="726" w:type="dxa"/>
+          </w:tcPr>
+          <w:p>
+            <w:pPr>
+              <w:jc w:val="left"/>
+            </w:pPr>
+            <w:r>
+              <w:t>4</w:t>
+            </w:r>
+          </w:p>
+        </w:tc>
+        <w:tc>
+          <w:tcPr>
+            <w:tcW w:w="2619" w:type="dxa"/>
+          </w:tcPr>
+          <w:p>
+            <w:pPr>
+              <w:jc w:val="left"/>
+            </w:pPr>
+            <w:r>
+              <w:t>In class final project development time.</w:t>
+            </w:r>
+          </w:p>
+        </w:tc>
+      </w:tr>
+    </w:tbl>
+    <w:p>
+      <w:pPr>
+        <w:pStyle w:val="Heading1"/>
+        <w:spacing w:before="120"/>
+      </w:pPr>
+      <w:r>
+        <w:t>PROJECT DEVELOPMENT</w:t>
+      </w:r>
+    </w:p>
+    <w:p>
+      <w:pPr>
+        <w:pStyle w:val="BodyTextIndent"/>
+        <w:spacing w:after="120"/>
+        <w:ind w:firstLine="0"/>
+      </w:pPr>
+      <w:r>
+        <w:t>PICTURES</w:t>
+      </w:r>
+      <w:proofErr w:type="gramStart"/>
+      <w:r>
+        <w:t>?!?!?!</w:t>
+      </w:r>
+      <w:proofErr w:type="gramEnd"/>
+    </w:p>
+    <w:p>
+      <w:pPr>
+        <w:pStyle w:val="Heading2"/>
+        <w:spacing w:before="120"/>
+      </w:pPr>
+      <w:r>
+        <w:t>Technology Experimentation</w:t>
+      </w:r>
+    </w:p>
+    <w:p>
+      <w:pPr>
+        <w:pStyle w:val="BodyTextIndent"/>
+        <w:spacing w:after="120"/>
+        <w:ind w:firstLine="0"/>
+      </w:pPr>
+      <w:r>
+        <w:t xml:space="preserve">In planning the course, we have selected new technologies to introduce: Git, </w:t>
+      </w:r>
+      <w:proofErr w:type="spellStart"/>
+      <w:r>
+        <w:t>Ushahidi</w:t>
+      </w:r>
+      <w:proofErr w:type="spellEnd"/>
+      <w:r>
+        <w:t>, and Android. After some initial experimentation, we found ways in which to incorporate these technologies into the curriculum to their full potential, to enhance the CS3 experience, and to not distract students from the topics of object-oriented design and data structure algorithms.</w:t>
+      </w:r>
+    </w:p>
+    <w:p>
+      <w:pPr>
+        <w:pStyle w:val="Heading2"/>
+        <w:spacing w:before="120"/>
+      </w:pPr>
+      <w:r>
+        <w:t>Introducing Git</w:t>
+      </w:r>
+    </w:p>
+    <w:p>
+      <w:pPr>
+        <w:pStyle w:val="BodyTextIndent"/>
+        <w:spacing w:after="120"/>
+        <w:ind w:firstLine="0"/>
+      </w:pPr>
+      <w:r>
+        <w:t xml:space="preserve">Because we wanted students to familiarize themselves with </w:t>
+      </w:r>
+      <w:proofErr w:type="spellStart"/>
+      <w:r>
+        <w:t>git</w:t>
+      </w:r>
+      <w:proofErr w:type="spellEnd"/>
+      <w:r>
+        <w:t xml:space="preserve">, and develop a habit of using it regularly, we decided to introduce it in the first week of the course. </w:t>
+      </w:r>
+      <w:r>
+        <w:t>We wrote several comprehensive readings and accompanying laboratory exercises that</w:t>
+      </w:r>
+      <w:r>
+        <w:t xml:space="preserve"> thoroughly explain</w:t>
+      </w:r>
+      <w:r>
+        <w:t>:</w:t>
       </w:r>
     </w:p>
     <w:p>
@@ -1609,7 +2015,76 @@
           <w:kern w:val="16"/>
           <w:szCs w:val="18"/>
         </w:rPr>
-        <w:t>A holistic overview of using XML for the GUI</w:t>
+        <w:t>What version control systems are</w:t>
+      </w:r>
+    </w:p>
+    <w:p>
+      <w:pPr>
+        <w:pStyle w:val="BodyTextIndent"/>
+        <w:numPr>
+          <w:ilvl w:val="0"/>
+          <w:numId w:val="8"/>
+        </w:numPr>
+        <w:spacing w:line="160" w:lineRule="exact"/>
+        <w:ind w:left="714" w:hanging="357"/>
+        <w:rPr>
+          <w:kern w:val="16"/>
+          <w:szCs w:val="18"/>
+        </w:rPr>
+      </w:pPr>
+      <w:r>
+        <w:rPr>
+          <w:kern w:val="16"/>
+          <w:szCs w:val="18"/>
+        </w:rPr>
+        <w:t xml:space="preserve">How to use </w:t>
+      </w:r>
+      <w:proofErr w:type="spellStart"/>
+      <w:r>
+        <w:rPr>
+          <w:kern w:val="16"/>
+          <w:szCs w:val="18"/>
+        </w:rPr>
+        <w:t>GitHub</w:t>
+      </w:r>
+      <w:proofErr w:type="spellEnd"/>
+    </w:p>
+    <w:p>
+      <w:pPr>
+        <w:pStyle w:val="BodyTextIndent"/>
+        <w:numPr>
+          <w:ilvl w:val="0"/>
+          <w:numId w:val="8"/>
+        </w:numPr>
+        <w:spacing w:line="160" w:lineRule="exact"/>
+        <w:ind w:left="714" w:hanging="357"/>
+        <w:rPr>
+          <w:kern w:val="16"/>
+          <w:szCs w:val="18"/>
+        </w:rPr>
+      </w:pPr>
+      <w:r>
+        <w:rPr>
+          <w:kern w:val="16"/>
+          <w:szCs w:val="18"/>
+        </w:rPr>
+        <w:t xml:space="preserve">Git specifics through examples (via terminal and </w:t>
+      </w:r>
+      <w:proofErr w:type="spellStart"/>
+      <w:r>
+        <w:rPr>
+          <w:kern w:val="16"/>
+          <w:szCs w:val="18"/>
+        </w:rPr>
+        <w:t>Egit</w:t>
+      </w:r>
+      <w:proofErr w:type="spellEnd"/>
+      <w:r>
+        <w:rPr>
+          <w:kern w:val="16"/>
+          <w:szCs w:val="18"/>
+        </w:rPr>
+        <w:t>)</w:t>
       </w:r>
     </w:p>
     <w:p>
@@ -1629,16 +2104,32 @@
         <w:ind w:firstLine="0"/>
       </w:pPr>
       <w:r>
-        <w:t>We immerse them in Android development for a week, where they explore and create apps with our guidance. By the end of the week students should be familiar with basic Android app development practices, and know how to manipulate both the Java code and the XML code to achieve simple functionality. At the end of the week, we present them with a larger-scale ske</w:t>
-      </w:r>
-      <w:r>
-        <w:t>leton app, which sets up the structure</w:t>
-      </w:r>
-      <w:r>
-        <w:t xml:space="preserve"> for their projects in the following weeks.</w:t>
-      </w:r>
-      <w:r>
-        <w:t xml:space="preserve"> </w:t>
+        <w:t xml:space="preserve">Students will be responsible to fork weekly projects posted on the class’s </w:t>
+      </w:r>
+      <w:proofErr w:type="spellStart"/>
+      <w:r>
+        <w:t>GitHub</w:t>
+      </w:r>
+      <w:proofErr w:type="spellEnd"/>
+      <w:r>
+        <w:t xml:space="preserve"> account, and submit them by sending a pull request. The instructor will then look at their code, and evaluate it accordingly. When the students are working in teams, they will have to create a joint public repository.</w:t>
+      </w:r>
+    </w:p>
+    <w:p>
+      <w:pPr>
+        <w:pStyle w:val="Heading2"/>
+        <w:spacing w:before="120"/>
+      </w:pPr>
+      <w:r>
+        <w:t xml:space="preserve">Establishing an </w:t>
+      </w:r>
+      <w:proofErr w:type="spellStart"/>
+      <w:r>
+        <w:t>Ushahidi</w:t>
+      </w:r>
+      <w:proofErr w:type="spellEnd"/>
+      <w:r>
+        <w:t xml:space="preserve"> Server</w:t>
       </w:r>
     </w:p>
     <w:p>
@@ -1648,16 +2139,31 @@
         <w:ind w:firstLine="0"/>
       </w:pPr>
       <w:r>
-        <w:t>They start out with a basic “Annoying Kitty” app, where they put an image of a cat on the screen, and a button, that when pressed, produces a meowing noise. The following projects deal with data manipulation like sorting and searching with different data structures to verify their efficiency, and figure out what types of data processing they’re best used for.</w:t>
-      </w:r>
-    </w:p>
-    <w:p>
-      <w:pPr>
-        <w:pStyle w:val="Heading2"/>
-        <w:spacing w:before="120"/>
-      </w:pPr>
-      <w:r>
-        <w:t>Final Client Project</w:t>
+        <w:t xml:space="preserve">Our vision for involving </w:t>
+      </w:r>
+      <w:proofErr w:type="spellStart"/>
+      <w:r>
+        <w:t>Ushahidi</w:t>
+      </w:r>
+      <w:proofErr w:type="spellEnd"/>
+      <w:r>
+        <w:t xml:space="preserve"> in CS3 is to have students pull information from a server running the </w:t>
+      </w:r>
+      <w:proofErr w:type="spellStart"/>
+      <w:r>
+        <w:t>Ushahidi</w:t>
+      </w:r>
+      <w:proofErr w:type="spellEnd"/>
+      <w:r>
+        <w:t xml:space="preserve"> platform, and to teach students how to set up their own deployment. We wanted to establish our own server as a reliable source of data that is relevant to our institution, and as an exemplar of an </w:t>
+      </w:r>
+      <w:proofErr w:type="spellStart"/>
+      <w:r>
+        <w:t>Ushahidi</w:t>
+      </w:r>
+      <w:proofErr w:type="spellEnd"/>
+      <w:r>
+        <w:t xml:space="preserve"> deployment.</w:t>
       </w:r>
     </w:p>
     <w:p>
@@ -1665,26 +2171,55 @@
         <w:pStyle w:val="BodyTextIndent"/>
         <w:spacing w:after="120"/>
         <w:ind w:firstLine="0"/>
-        <w:rPr>
-          <w:color w:val="FF0000"/>
-        </w:rPr>
-      </w:pPr>
-      <w:r>
-        <w:rPr>
-          <w:color w:val="FF0000"/>
-        </w:rPr>
-        <w:t>WRITE STUFF!</w:t>
-      </w:r>
-      <w:bookmarkStart w:id="0" w:name="_GoBack"/>
-      <w:bookmarkEnd w:id="0"/>
-    </w:p>
-    <w:p>
-      <w:pPr>
-        <w:pStyle w:val="Heading2"/>
-        <w:spacing w:before="120"/>
-      </w:pPr>
-      <w:r>
-        <w:t>Reorganizing Course Material</w:t>
+      </w:pPr>
+      <w:r>
+        <w:t xml:space="preserve">First, we established an </w:t>
+      </w:r>
+      <w:proofErr w:type="spellStart"/>
+      <w:r>
+        <w:t>Ushahidi</w:t>
+      </w:r>
+      <w:proofErr w:type="spellEnd"/>
+      <w:r>
+        <w:t xml:space="preserve"> server within a virtual machine, using Oracle’s </w:t>
+      </w:r>
+      <w:proofErr w:type="spellStart"/>
+      <w:r>
+        <w:t>Virt</w:t>
+      </w:r>
+      <w:r>
+        <w:t>ualBox</w:t>
+      </w:r>
+      <w:proofErr w:type="spellEnd"/>
+      <w:r>
+        <w:t xml:space="preserve">. </w:t>
+      </w:r>
+      <w:proofErr w:type="spellStart"/>
+      <w:r>
+        <w:t>VirtualBox</w:t>
+      </w:r>
+      <w:proofErr w:type="spellEnd"/>
+      <w:r>
+        <w:t xml:space="preserve"> was run on a</w:t>
+      </w:r>
+      <w:r>
+        <w:t xml:space="preserve"> 2011 Apple iMac. The virtual machine runs the </w:t>
+      </w:r>
+      <w:proofErr w:type="spellStart"/>
+      <w:r>
+        <w:t>Xubuntu</w:t>
+      </w:r>
+      <w:proofErr w:type="spellEnd"/>
+      <w:r>
+        <w:t xml:space="preserve"> Linux distribution. We documented the instructions on how to set-up a virtual </w:t>
+      </w:r>
+      <w:proofErr w:type="spellStart"/>
+      <w:r>
+        <w:t>Ushahidi</w:t>
+      </w:r>
+      <w:proofErr w:type="spellEnd"/>
+      <w:r>
+        <w:t xml:space="preserve"> server.</w:t>
       </w:r>
     </w:p>
     <w:p>
@@ -1694,16 +2229,29 @@
         <w:ind w:firstLine="0"/>
       </w:pPr>
       <w:r>
-        <w:t>WRITE STUFF!</w:t>
-      </w:r>
-    </w:p>
-    <w:p>
-      <w:pPr>
-        <w:pStyle w:val="Heading1"/>
-        <w:spacing w:before="120"/>
-      </w:pPr>
-      <w:r>
-        <w:t>INTERACTING WITH GITHUB</w:t>
+        <w:t>Afterwards, we set up a dedicated machine to run a server for us. We install</w:t>
+      </w:r>
+      <w:r>
+        <w:t>ed</w:t>
+      </w:r>
+      <w:r>
+        <w:t xml:space="preserve"> the </w:t>
+      </w:r>
+      <w:proofErr w:type="spellStart"/>
+      <w:r>
+        <w:t>Xubuntu</w:t>
+      </w:r>
+      <w:proofErr w:type="spellEnd"/>
+      <w:r>
+        <w:t xml:space="preserve"> operating system onto the machine, and set up another server. The server was established on an HP Compaq 6200. This server will be used as an exemplar </w:t>
+      </w:r>
+      <w:proofErr w:type="spellStart"/>
+      <w:r>
+        <w:t>Ushahidi</w:t>
+      </w:r>
+      <w:proofErr w:type="spellEnd"/>
+      <w:r>
+        <w:t xml:space="preserve"> deployment, and as a source of motivating data. It will also be used throughout the course to organize data.</w:t>
       </w:r>
     </w:p>
     <w:p>
@@ -1711,24 +2259,114 @@
         <w:pStyle w:val="BodyTextIndent"/>
         <w:spacing w:after="120"/>
         <w:ind w:firstLine="0"/>
-        <w:rPr>
-          <w:color w:val="FF0000"/>
-        </w:rPr>
-      </w:pPr>
-      <w:r>
-        <w:rPr>
-          <w:color w:val="FF0000"/>
-        </w:rPr>
-        <w:t>WRITE STUFF!</w:t>
-      </w:r>
-    </w:p>
-    <w:p>
-      <w:pPr>
-        <w:pStyle w:val="Heading1"/>
+      </w:pPr>
+      <w:r>
+        <w:t xml:space="preserve">An alternative method for establishing and </w:t>
+      </w:r>
+      <w:proofErr w:type="spellStart"/>
+      <w:r>
+        <w:t>Ushahidi</w:t>
+      </w:r>
+      <w:proofErr w:type="spellEnd"/>
+      <w:r>
+        <w:t xml:space="preserve"> deployment is to host one on a website called </w:t>
+      </w:r>
+      <w:proofErr w:type="spellStart"/>
+      <w:r>
+        <w:t>CrowdMap</w:t>
+      </w:r>
+      <w:proofErr w:type="spellEnd"/>
+      <w:r>
+        <w:t xml:space="preserve">. </w:t>
+      </w:r>
+      <w:proofErr w:type="spellStart"/>
+      <w:r>
+        <w:t>CrowdMap</w:t>
+      </w:r>
+      <w:proofErr w:type="spellEnd"/>
+      <w:r>
+        <w:t xml:space="preserve"> was developed and maintained by the same team who develops </w:t>
+      </w:r>
+      <w:proofErr w:type="spellStart"/>
+      <w:r>
+        <w:t>Ushahidi</w:t>
+      </w:r>
+      <w:proofErr w:type="spellEnd"/>
+      <w:r>
+        <w:t xml:space="preserve">. </w:t>
+      </w:r>
+      <w:proofErr w:type="spellStart"/>
+      <w:r>
+        <w:t>CrowdMap</w:t>
+      </w:r>
+      <w:proofErr w:type="spellEnd"/>
+      <w:r>
+        <w:t xml:space="preserve"> allows a user to set up a basic deployment of </w:t>
+      </w:r>
+      <w:proofErr w:type="spellStart"/>
+      <w:r>
+        <w:t>Ushahidi</w:t>
+      </w:r>
+      <w:proofErr w:type="spellEnd"/>
+      <w:r>
+        <w:t xml:space="preserve">, running on </w:t>
+      </w:r>
+      <w:proofErr w:type="spellStart"/>
+      <w:r>
+        <w:t>CrowdMap’s</w:t>
+      </w:r>
+      <w:proofErr w:type="spellEnd"/>
+      <w:r>
+        <w:t xml:space="preserve"> servers. </w:t>
+      </w:r>
+      <w:proofErr w:type="spellStart"/>
+      <w:r>
+        <w:t>CrowdMap</w:t>
+      </w:r>
+      <w:proofErr w:type="spellEnd"/>
+      <w:r>
+        <w:t xml:space="preserve"> has abstracted </w:t>
+      </w:r>
+      <w:proofErr w:type="spellStart"/>
+      <w:r>
+        <w:t>Ushahidi</w:t>
+      </w:r>
+      <w:proofErr w:type="spellEnd"/>
+      <w:r>
+        <w:t xml:space="preserve"> servers to be simple and easily maintained. However, through investigation, we found that </w:t>
+      </w:r>
+      <w:proofErr w:type="spellStart"/>
+      <w:r>
+        <w:t>CrowdMap</w:t>
+      </w:r>
+      <w:proofErr w:type="spellEnd"/>
+      <w:r>
+        <w:t xml:space="preserve"> did not support many features that our team found vital to the course we were designing. Ultimately, we chose not to use </w:t>
+      </w:r>
+      <w:proofErr w:type="spellStart"/>
+      <w:r>
+        <w:t>CrowdMap</w:t>
+      </w:r>
+      <w:proofErr w:type="spellEnd"/>
+      <w:r>
+        <w:t xml:space="preserve"> in our redesign of CS3.</w:t>
+      </w:r>
+    </w:p>
+    <w:p>
+      <w:pPr>
+        <w:pStyle w:val="Heading2"/>
         <w:spacing w:before="120"/>
       </w:pPr>
       <w:r>
-        <w:t>CONCLUSIONS AND NEXT STEPS</w:t>
+        <w:t xml:space="preserve">Developing an </w:t>
+      </w:r>
+      <w:proofErr w:type="spellStart"/>
+      <w:r>
+        <w:t>Ushahidi</w:t>
+      </w:r>
+      <w:proofErr w:type="spellEnd"/>
+      <w:r>
+        <w:t xml:space="preserve"> Java API</w:t>
       </w:r>
     </w:p>
     <w:p>
@@ -1738,8 +2376,834 @@
         <w:ind w:firstLine="0"/>
       </w:pPr>
       <w:r>
-        <w:t>WRITE STUFF!</w:t>
-      </w:r>
+        <w:t xml:space="preserve">One of the reasons we </w:t>
+      </w:r>
+      <w:r>
+        <w:t>incorporated</w:t>
+      </w:r>
+      <w:r>
+        <w:t xml:space="preserve"> </w:t>
+      </w:r>
+      <w:proofErr w:type="spellStart"/>
+      <w:r>
+        <w:t>Ushahidi</w:t>
+      </w:r>
+      <w:proofErr w:type="spellEnd"/>
+      <w:r>
+        <w:t xml:space="preserve">, was for its large and diverse data set that students would be able to use for their assignments. The </w:t>
+      </w:r>
+      <w:proofErr w:type="spellStart"/>
+      <w:r>
+        <w:t>Ushahidi</w:t>
+      </w:r>
+      <w:proofErr w:type="spellEnd"/>
+      <w:r>
+        <w:t xml:space="preserve"> server stores all of the reports that are submitted as objects called incidents and each incident has fields that make up each report, such as the title, description, location, and date. </w:t>
+      </w:r>
+    </w:p>
+    <w:p>
+      <w:pPr>
+        <w:pStyle w:val="BodyTextIndent"/>
+        <w:spacing w:after="120"/>
+        <w:ind w:firstLine="0"/>
+      </w:pPr>
+      <w:r>
+        <w:t xml:space="preserve">We can get these incidents from the </w:t>
+      </w:r>
+      <w:proofErr w:type="spellStart"/>
+      <w:r>
+        <w:t>Ushahidi</w:t>
+      </w:r>
+      <w:proofErr w:type="spellEnd"/>
+      <w:r>
+        <w:t xml:space="preserve"> server thr</w:t>
+      </w:r>
+      <w:r>
+        <w:t xml:space="preserve">ough a web API, however the </w:t>
+      </w:r>
+      <w:r>
+        <w:t xml:space="preserve">web API gives us </w:t>
+      </w:r>
+      <w:r>
+        <w:t xml:space="preserve">data </w:t>
+      </w:r>
+      <w:r>
+        <w:t xml:space="preserve">in a </w:t>
+      </w:r>
+      <w:r>
+        <w:t>JSON format,</w:t>
+      </w:r>
+      <w:r>
+        <w:t xml:space="preserve"> which </w:t>
+      </w:r>
+      <w:r>
+        <w:t>means it’s meant to be</w:t>
+      </w:r>
+      <w:r>
+        <w:t xml:space="preserve"> machine readable and is hard for people to interpret. After this discovery we began work on a new API that would be able to read JSON text, send Http requests, and translate the data from the web API into </w:t>
+      </w:r>
+      <w:r>
+        <w:t xml:space="preserve">nicely formatted </w:t>
+      </w:r>
+      <w:r>
+        <w:t>J</w:t>
+      </w:r>
+      <w:r>
+        <w:t>ava objects. Our API is</w:t>
+      </w:r>
+      <w:r>
+        <w:t xml:space="preserve"> divided into two parts </w:t>
+      </w:r>
+      <w:r>
+        <w:t>that both function as libraries that</w:t>
+      </w:r>
+      <w:r>
+        <w:t xml:space="preserve"> the students can import into their Java classes. </w:t>
+      </w:r>
+    </w:p>
+    <w:p>
+      <w:pPr>
+        <w:pStyle w:val="BodyTextIndent"/>
+        <w:spacing w:after="120"/>
+        <w:ind w:firstLine="0"/>
+      </w:pPr>
+      <w:r>
+        <w:t xml:space="preserve">The first part of our API, the </w:t>
+      </w:r>
+      <w:proofErr w:type="spellStart"/>
+      <w:r>
+        <w:t>UshahidiClient</w:t>
+      </w:r>
+      <w:proofErr w:type="spellEnd"/>
+      <w:r>
+        <w:t xml:space="preserve">, gathers all of the approved incidents from the </w:t>
+      </w:r>
+      <w:proofErr w:type="spellStart"/>
+      <w:r>
+        <w:t>Ushahidi</w:t>
+      </w:r>
+      <w:proofErr w:type="spellEnd"/>
+      <w:r>
+        <w:t xml:space="preserve"> server, stores each incident as a Java object in an </w:t>
+      </w:r>
+      <w:proofErr w:type="spellStart"/>
+      <w:r>
+        <w:t>arraylist</w:t>
+      </w:r>
+      <w:proofErr w:type="spellEnd"/>
+      <w:r>
+        <w:t xml:space="preserve">, and presents each incident one at a time. Students will be able to look through the </w:t>
+      </w:r>
+      <w:proofErr w:type="spellStart"/>
+      <w:r>
+        <w:t>arraylist</w:t>
+      </w:r>
+      <w:proofErr w:type="spellEnd"/>
+      <w:r>
+        <w:t xml:space="preserve"> </w:t>
+      </w:r>
+      <w:r>
+        <w:t>through</w:t>
+      </w:r>
+      <w:r>
+        <w:t xml:space="preserve"> the use of the </w:t>
+      </w:r>
+      <w:proofErr w:type="spellStart"/>
+      <w:r>
+        <w:t>nextIncident</w:t>
+      </w:r>
+      <w:proofErr w:type="spellEnd"/>
+      <w:r>
+        <w:t xml:space="preserve"> and </w:t>
+      </w:r>
+      <w:proofErr w:type="spellStart"/>
+      <w:r>
+        <w:t>prevIncident</w:t>
+      </w:r>
+      <w:proofErr w:type="spellEnd"/>
+      <w:r>
+        <w:t xml:space="preserve"> methods, which will give them the next or previous incident in the </w:t>
+      </w:r>
+      <w:proofErr w:type="spellStart"/>
+      <w:r>
+        <w:t>arraylist</w:t>
+      </w:r>
+      <w:proofErr w:type="spellEnd"/>
+      <w:r>
+        <w:t xml:space="preserve">. In addition </w:t>
+      </w:r>
+      <w:r>
+        <w:t>to presenting the incidents it</w:t>
+      </w:r>
+      <w:r>
+        <w:t xml:space="preserve"> is</w:t>
+      </w:r>
+      <w:r>
+        <w:t xml:space="preserve"> also</w:t>
+      </w:r>
+      <w:r>
+        <w:t xml:space="preserve"> able to delete incidents from the local </w:t>
+      </w:r>
+      <w:proofErr w:type="spellStart"/>
+      <w:r>
+        <w:t>arraylist</w:t>
+      </w:r>
+      <w:proofErr w:type="spellEnd"/>
+      <w:r>
+        <w:t xml:space="preserve">, however this has no affect on the actual incidents stored on the </w:t>
+      </w:r>
+      <w:proofErr w:type="spellStart"/>
+      <w:r>
+        <w:t>Ushahidi</w:t>
+      </w:r>
+      <w:proofErr w:type="spellEnd"/>
+      <w:r>
+        <w:t xml:space="preserve"> server. </w:t>
+      </w:r>
+    </w:p>
+    <w:p>
+      <w:pPr>
+        <w:pStyle w:val="BodyTextIndent"/>
+        <w:spacing w:after="120"/>
+        <w:ind w:firstLine="0"/>
+      </w:pPr>
+      <w:r>
+        <w:t xml:space="preserve">The second part of our API, called the </w:t>
+      </w:r>
+      <w:proofErr w:type="spellStart"/>
+      <w:r>
+        <w:t>UshahidiAdmin</w:t>
+      </w:r>
+      <w:proofErr w:type="spellEnd"/>
+      <w:r>
+        <w:t xml:space="preserve">, gives the user </w:t>
+      </w:r>
+      <w:r>
+        <w:t>administration</w:t>
+      </w:r>
+      <w:r>
+        <w:t xml:space="preserve"> privileges so that they are able to send information back to the server. </w:t>
+      </w:r>
+      <w:proofErr w:type="spellStart"/>
+      <w:r>
+        <w:t>UshahidiAdmin</w:t>
+      </w:r>
+      <w:proofErr w:type="spellEnd"/>
+      <w:r>
+        <w:t xml:space="preserve"> was designed with the expectation that the students would set up their own </w:t>
+      </w:r>
+      <w:proofErr w:type="spellStart"/>
+      <w:r>
+        <w:t>Ushahidi</w:t>
+      </w:r>
+      <w:proofErr w:type="spellEnd"/>
+      <w:r>
+        <w:t xml:space="preserve"> servers. Like the </w:t>
+      </w:r>
+      <w:proofErr w:type="spellStart"/>
+      <w:r>
+        <w:t>UshahidiClient</w:t>
+      </w:r>
+      <w:proofErr w:type="spellEnd"/>
+      <w:r>
+        <w:t xml:space="preserve"> the </w:t>
+      </w:r>
+      <w:proofErr w:type="spellStart"/>
+      <w:r>
+        <w:t>UshahidiAdmin</w:t>
+      </w:r>
+      <w:proofErr w:type="spellEnd"/>
+      <w:r>
+        <w:t xml:space="preserve"> will gather incidents stored on the </w:t>
+      </w:r>
+      <w:proofErr w:type="spellStart"/>
+      <w:r>
+        <w:t>Ushidid</w:t>
+      </w:r>
+      <w:proofErr w:type="spellEnd"/>
+      <w:r>
+        <w:t xml:space="preserve"> server, translate, store them as Java objects in an </w:t>
+      </w:r>
+      <w:proofErr w:type="spellStart"/>
+      <w:r>
+        <w:t>arraylist</w:t>
+      </w:r>
+      <w:proofErr w:type="spellEnd"/>
+      <w:r>
+        <w:t xml:space="preserve">, and present </w:t>
+      </w:r>
+      <w:r>
+        <w:t>them</w:t>
+      </w:r>
+      <w:r>
+        <w:t xml:space="preserve"> individually. However the </w:t>
+      </w:r>
+      <w:proofErr w:type="spellStart"/>
+      <w:r>
+        <w:t>UshahidiAdmin</w:t>
+      </w:r>
+      <w:proofErr w:type="spellEnd"/>
+      <w:r>
+        <w:t xml:space="preserve"> does not get the approved incidents from the </w:t>
+      </w:r>
+      <w:proofErr w:type="spellStart"/>
+      <w:r>
+        <w:t>Ushahidi</w:t>
+      </w:r>
+      <w:proofErr w:type="spellEnd"/>
+      <w:r>
+        <w:t xml:space="preserve"> server, instead it gets all of the unapproved incidents. These incidents are called pending incidents and have the same structure as a regular approved incident. The </w:t>
+      </w:r>
+      <w:proofErr w:type="spellStart"/>
+      <w:r>
+        <w:t>UshahidiAdmin</w:t>
+      </w:r>
+      <w:proofErr w:type="spellEnd"/>
+      <w:r>
+        <w:t xml:space="preserve"> presents these pending incidents through the use of the </w:t>
+      </w:r>
+      <w:proofErr w:type="spellStart"/>
+      <w:r>
+        <w:t>nextPending</w:t>
+      </w:r>
+      <w:proofErr w:type="spellEnd"/>
+      <w:r>
+        <w:t xml:space="preserve"> and </w:t>
+      </w:r>
+      <w:proofErr w:type="spellStart"/>
+      <w:r>
+        <w:t>prevPending</w:t>
+      </w:r>
+      <w:proofErr w:type="spellEnd"/>
+      <w:r>
+        <w:t xml:space="preserve"> incidents, which will return the next and previous pending incident in the </w:t>
+      </w:r>
+      <w:proofErr w:type="spellStart"/>
+      <w:r>
+        <w:t>arraylist</w:t>
+      </w:r>
+      <w:proofErr w:type="spellEnd"/>
+      <w:r>
+        <w:t xml:space="preserve">. Unlike the </w:t>
+      </w:r>
+      <w:proofErr w:type="spellStart"/>
+      <w:r>
+        <w:t>UshahidiClient</w:t>
+      </w:r>
+      <w:proofErr w:type="spellEnd"/>
+      <w:r>
+        <w:t xml:space="preserve">, the </w:t>
+      </w:r>
+      <w:proofErr w:type="spellStart"/>
+      <w:r>
+        <w:t>UshahidiAdmin's</w:t>
+      </w:r>
+      <w:proofErr w:type="spellEnd"/>
+      <w:r>
+        <w:t xml:space="preserve"> delete method deletes incidents from the </w:t>
+      </w:r>
+      <w:proofErr w:type="spellStart"/>
+      <w:r>
+        <w:t>Ushahidi</w:t>
+      </w:r>
+      <w:proofErr w:type="spellEnd"/>
+      <w:r>
+        <w:t xml:space="preserve"> server and is able to do so for both approved and unapproved incidents. In addition to a more lethal delete method, the </w:t>
+      </w:r>
+      <w:proofErr w:type="spellStart"/>
+      <w:r>
+        <w:t>UshahidiAdmin</w:t>
+      </w:r>
+      <w:proofErr w:type="spellEnd"/>
+      <w:r>
+        <w:t xml:space="preserve"> comes with an approve method that will delete the incident from the local </w:t>
+      </w:r>
+      <w:proofErr w:type="spellStart"/>
+      <w:r>
+        <w:t>arraylist</w:t>
+      </w:r>
+      <w:proofErr w:type="spellEnd"/>
+      <w:r>
+        <w:t xml:space="preserve">, since it is no longer unapproved, and will approve the incident on the </w:t>
+      </w:r>
+      <w:proofErr w:type="spellStart"/>
+      <w:r>
+        <w:t>Ushahidi</w:t>
+      </w:r>
+      <w:proofErr w:type="spellEnd"/>
+      <w:r>
+        <w:t xml:space="preserve"> server. It is our hope that by using the combined capabilities of both the </w:t>
+      </w:r>
+      <w:proofErr w:type="spellStart"/>
+      <w:r>
+        <w:t>UshahidiClient</w:t>
+      </w:r>
+      <w:proofErr w:type="spellEnd"/>
+      <w:r>
+        <w:t xml:space="preserve"> and </w:t>
+      </w:r>
+      <w:proofErr w:type="spellStart"/>
+      <w:r>
+        <w:t>UshahidiAdmin</w:t>
+      </w:r>
+      <w:proofErr w:type="spellEnd"/>
+      <w:r>
+        <w:t xml:space="preserve"> the students will be able to gain a better understanding of how to use Java objects, manipulate data, and store information.</w:t>
+      </w:r>
+    </w:p>
+    <w:p>
+      <w:pPr>
+        <w:pStyle w:val="Heading2"/>
+        <w:spacing w:before="120"/>
+      </w:pPr>
+      <w:r>
+        <w:t>Designing Android Course Material</w:t>
+      </w:r>
+    </w:p>
+    <w:p>
+      <w:pPr>
+        <w:pStyle w:val="BodyTextIndent"/>
+        <w:spacing w:after="120"/>
+        <w:ind w:firstLine="0"/>
+      </w:pPr>
+      <w:r>
+        <w:t>An important challenge we faced was, how to incorporate a fairly complicated realm of m</w:t>
+      </w:r>
+      <w:r>
+        <w:t>obile application development for</w:t>
+      </w:r>
+      <w:r>
+        <w:t xml:space="preserve"> Android, without adding too much overhead to an already dense course. </w:t>
+      </w:r>
+      <w:r>
+        <w:t xml:space="preserve">After some failed experimentation with MIT’s </w:t>
+      </w:r>
+      <w:proofErr w:type="spellStart"/>
+      <w:r>
+        <w:t>AppInventor</w:t>
+      </w:r>
+      <w:proofErr w:type="spellEnd"/>
+      <w:r>
+        <w:t>, and writing wrappers, we decided it was best to provide the students with readings and accompanying laboratory exercises in a weeklong introduction to:</w:t>
+      </w:r>
+    </w:p>
+    <w:p>
+      <w:pPr>
+        <w:pStyle w:val="BodyTextIndent"/>
+        <w:numPr>
+          <w:ilvl w:val="0"/>
+          <w:numId w:val="8"/>
+        </w:numPr>
+        <w:spacing w:line="160" w:lineRule="exact"/>
+        <w:ind w:left="714" w:hanging="357"/>
+        <w:rPr>
+          <w:kern w:val="16"/>
+          <w:szCs w:val="18"/>
+        </w:rPr>
+      </w:pPr>
+      <w:r>
+        <w:rPr>
+          <w:kern w:val="16"/>
+          <w:szCs w:val="18"/>
+        </w:rPr>
+        <w:t>The Android SDK</w:t>
+      </w:r>
+    </w:p>
+    <w:p>
+      <w:pPr>
+        <w:pStyle w:val="BodyTextIndent"/>
+        <w:numPr>
+          <w:ilvl w:val="0"/>
+          <w:numId w:val="8"/>
+        </w:numPr>
+        <w:spacing w:line="160" w:lineRule="exact"/>
+        <w:ind w:left="714" w:hanging="357"/>
+        <w:rPr>
+          <w:kern w:val="16"/>
+          <w:szCs w:val="18"/>
+        </w:rPr>
+      </w:pPr>
+      <w:r>
+        <w:rPr>
+          <w:kern w:val="16"/>
+          <w:szCs w:val="18"/>
+        </w:rPr>
+        <w:t>Creating an Android Project from scratch and what each generated file is used for</w:t>
+      </w:r>
+    </w:p>
+    <w:p>
+      <w:pPr>
+        <w:pStyle w:val="BodyTextIndent"/>
+        <w:numPr>
+          <w:ilvl w:val="0"/>
+          <w:numId w:val="8"/>
+        </w:numPr>
+        <w:spacing w:line="160" w:lineRule="exact"/>
+        <w:ind w:left="714" w:hanging="357"/>
+        <w:rPr>
+          <w:kern w:val="16"/>
+          <w:szCs w:val="18"/>
+        </w:rPr>
+      </w:pPr>
+      <w:r>
+        <w:rPr>
+          <w:kern w:val="16"/>
+          <w:szCs w:val="18"/>
+        </w:rPr>
+        <w:t>A holistic overview of using XML for the GUI</w:t>
+      </w:r>
+    </w:p>
+    <w:p>
+      <w:pPr>
+        <w:pStyle w:val="BodyTextIndent"/>
+        <w:spacing w:line="160" w:lineRule="exact"/>
+        <w:rPr>
+          <w:kern w:val="16"/>
+          <w:szCs w:val="18"/>
+        </w:rPr>
+      </w:pPr>
+    </w:p>
+    <w:p>
+      <w:pPr>
+        <w:pStyle w:val="BodyTextIndent"/>
+        <w:spacing w:after="120"/>
+        <w:ind w:firstLine="0"/>
+      </w:pPr>
+      <w:r>
+        <w:t>We immerse them in Android development for a week, where they explore and create apps with our guidance. By the end of the week students should be familiar with basic Android app development practices, and know how to manipulate both the Java code and the XML code to achieve simple functionality. At the end of the week, we present them with a larger-scale ske</w:t>
+      </w:r>
+      <w:r>
+        <w:t>leton app, which sets up the structure</w:t>
+      </w:r>
+      <w:r>
+        <w:t xml:space="preserve"> for their projects in the following weeks.</w:t>
+      </w:r>
+      <w:r>
+        <w:t xml:space="preserve"> </w:t>
+      </w:r>
+    </w:p>
+    <w:p>
+      <w:pPr>
+        <w:pStyle w:val="BodyTextIndent"/>
+        <w:spacing w:after="120"/>
+        <w:ind w:firstLine="0"/>
+      </w:pPr>
+      <w:r>
+        <w:t>They start out with a basic “Annoying Kitty” app, where they put an image of a cat on the screen, and a button, that when pressed, produces a meowing noise. The following projects deal with data manipulation like sorting and searching with different data structures to verify their efficiency, and figure out what types of data processing they’re best used for.</w:t>
+      </w:r>
+    </w:p>
+    <w:p>
+      <w:pPr>
+        <w:pStyle w:val="Heading2"/>
+        <w:spacing w:before="120"/>
+      </w:pPr>
+      <w:r>
+        <w:t>Final Client Project</w:t>
+      </w:r>
+    </w:p>
+    <w:p>
+      <w:pPr>
+        <w:pStyle w:val="BodyTextIndent"/>
+        <w:spacing w:after="120"/>
+        <w:ind w:firstLine="0"/>
+      </w:pPr>
+      <w:r>
+        <w:t xml:space="preserve">By providing students with a solid knowledge of Android development techniques, and presenting them with different </w:t>
+      </w:r>
+      <w:proofErr w:type="spellStart"/>
+      <w:r>
+        <w:t>Ushahidi</w:t>
+      </w:r>
+      <w:proofErr w:type="spellEnd"/>
+      <w:r>
+        <w:t xml:space="preserve"> deployments, the final project is supposed to be more or less student-driven. We want them to think about what social issues they want to address, and then provide them with the means of finding a client who could benefit from their idea. For the final project students will work closely with Department of Service Learning and Engagement. If they get stuck during the process, we’ll provide them with some initial ideas, but our intention is for the students to make the decision</w:t>
+      </w:r>
+      <w:r>
+        <w:t xml:space="preserve"> about what they want to impact.</w:t>
+      </w:r>
+    </w:p>
+    <w:p>
+      <w:pPr>
+        <w:pStyle w:val="Heading2"/>
+        <w:spacing w:before="120"/>
+      </w:pPr>
+      <w:r>
+        <w:t>Reorganizing Course Material</w:t>
+      </w:r>
+    </w:p>
+    <w:p>
+      <w:pPr>
+        <w:pStyle w:val="BodyTextIndent"/>
+        <w:spacing w:after="120"/>
+        <w:ind w:firstLine="0"/>
+      </w:pPr>
+      <w:r>
+        <w:t>The original CS3 schedule and organization of topics will no longer suit the cours</w:t>
+      </w:r>
+      <w:r>
+        <w:t xml:space="preserve">es needs, so they were reorganized. </w:t>
+      </w:r>
+      <w:r>
+        <w:t>Originally, CS3 introduced the topics of object-oriented programming and data structure algorit</w:t>
+      </w:r>
+      <w:r>
+        <w:t>hms with few additional topics.</w:t>
+      </w:r>
+    </w:p>
+    <w:p>
+      <w:pPr>
+        <w:pStyle w:val="BodyTextIndent"/>
+        <w:spacing w:after="120"/>
+        <w:ind w:firstLine="0"/>
+      </w:pPr>
+      <w:r>
+        <w:t xml:space="preserve">The new redesign will involve Git, </w:t>
+      </w:r>
+      <w:proofErr w:type="spellStart"/>
+      <w:r>
+        <w:t>Ushahidi</w:t>
+      </w:r>
+      <w:proofErr w:type="spellEnd"/>
+      <w:r>
+        <w:t>, Android, and a final client</w:t>
+      </w:r>
+      <w:r>
+        <w:t>-based</w:t>
+      </w:r>
+      <w:r>
+        <w:t xml:space="preserve"> </w:t>
+      </w:r>
+      <w:r>
+        <w:t xml:space="preserve">project. </w:t>
+      </w:r>
+      <w:r>
+        <w:t>Students will learn about, and become familiar with these technologies early in the course. This means that other topics will be shifted around.</w:t>
+      </w:r>
+    </w:p>
+    <w:p>
+      <w:pPr>
+        <w:pStyle w:val="BodyTextIndent"/>
+        <w:spacing w:after="120"/>
+        <w:ind w:firstLine="0"/>
+      </w:pPr>
+      <w:r>
+        <w:t>The weekly Android assignments will cover different topics than the original weekly assignments. This means that topics will not be introduced in the original order.</w:t>
+      </w:r>
+    </w:p>
+    <w:p>
+      <w:pPr>
+        <w:pStyle w:val="Heading1"/>
+        <w:spacing w:before="120"/>
+      </w:pPr>
+      <w:r>
+        <w:t>INTERACTING WITH GITHUB</w:t>
+      </w:r>
+    </w:p>
+    <w:p>
+      <w:pPr>
+        <w:pStyle w:val="BodyTextIndent"/>
+        <w:spacing w:after="120"/>
+        <w:ind w:firstLine="0"/>
+      </w:pPr>
+      <w:r>
+        <w:t xml:space="preserve">In order for others to benefit from our research and the course material we’ve developed, all of our readings, laboratory exercises, the </w:t>
+      </w:r>
+      <w:proofErr w:type="spellStart"/>
+      <w:r>
+        <w:t>Ushahidi</w:t>
+      </w:r>
+      <w:proofErr w:type="spellEnd"/>
+      <w:r>
+        <w:t xml:space="preserve"> API, the Android skeleton app, and any other relevant information are available through </w:t>
+      </w:r>
+      <w:proofErr w:type="spellStart"/>
+      <w:r>
+        <w:t>GitHub</w:t>
+      </w:r>
+      <w:proofErr w:type="spellEnd"/>
+      <w:r>
+        <w:t xml:space="preserve"> under the account </w:t>
+      </w:r>
+      <w:r>
+        <w:t>Grinnell-CSC207</w:t>
+      </w:r>
+      <w:r>
+        <w:t>.</w:t>
+      </w:r>
+    </w:p>
+    <w:p>
+      <w:pPr>
+        <w:pStyle w:val="BodyTextIndent"/>
+        <w:spacing w:after="120"/>
+        <w:ind w:firstLine="0"/>
+      </w:pPr>
+      <w:r>
+        <w:t xml:space="preserve">We chose </w:t>
+      </w:r>
+      <w:proofErr w:type="spellStart"/>
+      <w:r>
+        <w:t>GitHub</w:t>
+      </w:r>
+      <w:proofErr w:type="spellEnd"/>
+      <w:r>
+        <w:t xml:space="preserve"> because </w:t>
+      </w:r>
+      <w:r>
+        <w:t xml:space="preserve">of its widespread popularity, ease of access, and friendly user interface. It’s also the version control system we’re promoting in the course itself, so to use anything else would be entirely hypocritical. </w:t>
+      </w:r>
+    </w:p>
+    <w:p>
+      <w:pPr>
+        <w:pStyle w:val="Heading1"/>
+        <w:spacing w:before="120"/>
+      </w:pPr>
+      <w:r>
+        <w:t>CONCLUSIONS AND NEXT STEPS</w:t>
+      </w:r>
+    </w:p>
+    <w:p>
+      <w:pPr>
+        <w:pStyle w:val="BodyTextIndent"/>
+        <w:spacing w:after="120"/>
+        <w:ind w:firstLine="0"/>
+      </w:pPr>
+      <w:r>
+        <w:t>Android and CSG can be used to interest students and cover all CS3 material</w:t>
+      </w:r>
+      <w:r>
+        <w:t>.</w:t>
+      </w:r>
+    </w:p>
+    <w:p>
+      <w:pPr>
+        <w:pStyle w:val="BodyTextIndent"/>
+        <w:spacing w:after="120"/>
+        <w:ind w:firstLine="0"/>
+      </w:pPr>
+      <w:r>
+        <w:t xml:space="preserve">Motivating technologies and themes have been shown to interest students in an introductory computer science course, and enhance the course experience. [REFERENCES] </w:t>
+      </w:r>
+      <w:r>
+        <w:t xml:space="preserve">In response, we have designed a curriculum for a CS3 </w:t>
+      </w:r>
+      <w:r>
+        <w:t>class that</w:t>
+      </w:r>
+      <w:r>
+        <w:t xml:space="preserve"> uses </w:t>
+      </w:r>
+      <w:proofErr w:type="spellStart"/>
+      <w:r>
+        <w:t>Ushahidi</w:t>
+      </w:r>
+      <w:proofErr w:type="spellEnd"/>
+      <w:r>
+        <w:t xml:space="preserve"> and And</w:t>
+      </w:r>
+      <w:r>
+        <w:t>roid technologies and enforces</w:t>
+      </w:r>
+      <w:r>
+        <w:t xml:space="preserve"> computing for social good.</w:t>
+      </w:r>
+    </w:p>
+    <w:p>
+      <w:pPr>
+        <w:pStyle w:val="BodyTextIndent"/>
+        <w:spacing w:after="120"/>
+        <w:ind w:firstLine="0"/>
+      </w:pPr>
+      <w:r>
+        <w:t>An early introduction to version-control systems can provide valuable exposure. The curriculum introduces students to the Git version-control system. Students use Git to participate in class and organize a large final project.</w:t>
+      </w:r>
+    </w:p>
+    <w:p>
+      <w:pPr>
+        <w:pStyle w:val="BodyTextIndent"/>
+        <w:spacing w:after="120"/>
+        <w:ind w:firstLine="0"/>
+      </w:pPr>
+      <w:r>
+        <w:t>Previous research has shown that the theme of computing for social good should also attract and motivate students who would not otherwise take an introductory computer science course. [REFERENCE] Using this theme, we are also able to naturally include a client-based project into an introductory computer science course. Being involved in a computing for social good project allows students to see motivating applications of computer science.</w:t>
+      </w:r>
+    </w:p>
+    <w:p>
+      <w:pPr>
+        <w:pStyle w:val="BodyTextIndent"/>
+        <w:spacing w:after="120"/>
+        <w:ind w:firstLine="0"/>
+      </w:pPr>
+      <w:r>
+        <w:t xml:space="preserve">During this project, we used </w:t>
+      </w:r>
+      <w:proofErr w:type="spellStart"/>
+      <w:r>
+        <w:t>GitHub</w:t>
+      </w:r>
+      <w:proofErr w:type="spellEnd"/>
+      <w:r>
+        <w:t xml:space="preserve"> to organize our material. All of the course material that we produced for this topic can be found online at [REFERENCE].</w:t>
+      </w:r>
+    </w:p>
+    <w:p>
+      <w:pPr>
+        <w:pStyle w:val="BodyTextIndent"/>
+        <w:spacing w:after="120"/>
+        <w:ind w:firstLine="0"/>
+      </w:pPr>
+      <w:r>
+        <w:t xml:space="preserve">From here, we plan to test our curriculum in the field. The professor, student mentor, and students will all be responsible for providing valuable feedback. Participants in the testing will submit reviews in the </w:t>
+      </w:r>
+      <w:r>
+        <w:t>style</w:t>
+      </w:r>
+      <w:r>
+        <w:t xml:space="preserve"> of [REFERENCE]. Using this feedback, the curriculum will be revised, and tested again. Revised versions of the curriculum will also be posted online.</w:t>
+      </w:r>
+    </w:p>
+    <w:p>
+      <w:pPr>
+        <w:pStyle w:val="BodyTextIndent"/>
+        <w:spacing w:after="120"/>
+        <w:ind w:firstLine="0"/>
+      </w:pPr>
+      <w:r>
+        <w:t xml:space="preserve">Overall, we have </w:t>
+      </w:r>
+      <w:r>
+        <w:t>re</w:t>
+      </w:r>
+      <w:r>
+        <w:t>designed</w:t>
+      </w:r>
+      <w:r>
+        <w:t xml:space="preserve"> a class, which introduces object-oriented programming and data structure algorithms,</w:t>
+      </w:r>
+      <w:r>
+        <w:t xml:space="preserve"> </w:t>
+      </w:r>
+      <w:r>
+        <w:t>so that it involves</w:t>
+      </w:r>
+      <w:r>
+        <w:t xml:space="preserve"> motivating technologies and computing for social good.</w:t>
+      </w:r>
+      <w:r>
+        <w:t xml:space="preserve"> Our evolving course material is publ</w:t>
+      </w:r>
+      <w:r>
+        <w:t>icly available</w:t>
+      </w:r>
+      <w:r>
+        <w:t xml:space="preserve"> online.</w:t>
+      </w:r>
+    </w:p>
+    <w:p>
+      <w:pPr>
+        <w:pStyle w:val="BodyTextIndent"/>
+        <w:spacing w:after="120"/>
+        <w:ind w:firstLine="0"/>
+      </w:pPr>
     </w:p>
     <w:p>
       <w:pPr>
@@ -2733,16 +4197,20 @@
       </w:r>
       <w:r>
         <w:tab/>
-        <w:t>Elaborate on what Self-</w:t>
-      </w:r>
-      <w:proofErr w:type="spellStart"/>
-      <w:r>
-        <w:t>Gov</w:t>
-      </w:r>
-      <w:proofErr w:type="spellEnd"/>
-      <w:r>
-        <w:t xml:space="preserve"> is.</w:t>
-      </w:r>
+      </w:r>
+      <w:bookmarkStart w:id="0" w:name="_GoBack"/>
+      <w:proofErr w:type="gramStart"/>
+      <w:r>
+        <w:t>Self Governance</w:t>
+      </w:r>
+      <w:proofErr w:type="gramEnd"/>
+      <w:r>
+        <w:t xml:space="preserve"> </w:t>
+      </w:r>
+      <w:r>
+        <w:t>encourages students to be responsible for themselves and their community by making individual choices.</w:t>
+      </w:r>
+      <w:bookmarkEnd w:id="0"/>
     </w:p>
   </w:footnote>
 </w:footnotes>
@@ -3139,6 +4607,119 @@
     </w:lvl>
   </w:abstractNum>
   <w:abstractNum w:abstractNumId="4">
+    <w:nsid w:val="3A580E7B"/>
+    <w:multiLevelType w:val="hybridMultilevel"/>
+    <w:tmpl w:val="76F4F634"/>
+    <w:lvl w:ilvl="0" w:tplc="04090001">
+      <w:start w:val="1"/>
+      <w:numFmt w:val="bullet"/>
+      <w:lvlText w:val=""/>
+      <w:lvlJc w:val="left"/>
+      <w:pPr>
+        <w:ind w:left="720" w:hanging="360"/>
+      </w:pPr>
+      <w:rPr>
+        <w:rFonts w:ascii="Symbol" w:hAnsi="Symbol" w:hint="default"/>
+      </w:rPr>
+    </w:lvl>
+    <w:lvl w:ilvl="1" w:tplc="04090003" w:tentative="1">
+      <w:start w:val="1"/>
+      <w:numFmt w:val="bullet"/>
+      <w:lvlText w:val="o"/>
+      <w:lvlJc w:val="left"/>
+      <w:pPr>
+        <w:ind w:left="1440" w:hanging="360"/>
+      </w:pPr>
+      <w:rPr>
+        <w:rFonts w:ascii="Courier New" w:hAnsi="Courier New" w:hint="default"/>
+      </w:rPr>
+    </w:lvl>
+    <w:lvl w:ilvl="2" w:tplc="04090005" w:tentative="1">
+      <w:start w:val="1"/>
+      <w:numFmt w:val="bullet"/>
+      <w:lvlText w:val=""/>
+      <w:lvlJc w:val="left"/>
+      <w:pPr>
+        <w:ind w:left="2160" w:hanging="360"/>
+      </w:pPr>
+      <w:rPr>
+        <w:rFonts w:ascii="Wingdings" w:hAnsi="Wingdings" w:hint="default"/>
+      </w:rPr>
+    </w:lvl>
+    <w:lvl w:ilvl="3" w:tplc="04090001" w:tentative="1">
+      <w:start w:val="1"/>
+      <w:numFmt w:val="bullet"/>
+      <w:lvlText w:val=""/>
+      <w:lvlJc w:val="left"/>
+      <w:pPr>
+        <w:ind w:left="2880" w:hanging="360"/>
+      </w:pPr>
+      <w:rPr>
+        <w:rFonts w:ascii="Symbol" w:hAnsi="Symbol" w:hint="default"/>
+      </w:rPr>
+    </w:lvl>
+    <w:lvl w:ilvl="4" w:tplc="04090003" w:tentative="1">
+      <w:start w:val="1"/>
+      <w:numFmt w:val="bullet"/>
+      <w:lvlText w:val="o"/>
+      <w:lvlJc w:val="left"/>
+      <w:pPr>
+        <w:ind w:left="3600" w:hanging="360"/>
+      </w:pPr>
+      <w:rPr>
+        <w:rFonts w:ascii="Courier New" w:hAnsi="Courier New" w:hint="default"/>
+      </w:rPr>
+    </w:lvl>
+    <w:lvl w:ilvl="5" w:tplc="04090005" w:tentative="1">
+      <w:start w:val="1"/>
+      <w:numFmt w:val="bullet"/>
+      <w:lvlText w:val=""/>
+      <w:lvlJc w:val="left"/>
+      <w:pPr>
+        <w:ind w:left="4320" w:hanging="360"/>
+      </w:pPr>
+      <w:rPr>
+        <w:rFonts w:ascii="Wingdings" w:hAnsi="Wingdings" w:hint="default"/>
+      </w:rPr>
+    </w:lvl>
+    <w:lvl w:ilvl="6" w:tplc="04090001" w:tentative="1">
+      <w:start w:val="1"/>
+      <w:numFmt w:val="bullet"/>
+      <w:lvlText w:val=""/>
+      <w:lvlJc w:val="left"/>
+      <w:pPr>
+        <w:ind w:left="5040" w:hanging="360"/>
+      </w:pPr>
+      <w:rPr>
+        <w:rFonts w:ascii="Symbol" w:hAnsi="Symbol" w:hint="default"/>
+      </w:rPr>
+    </w:lvl>
+    <w:lvl w:ilvl="7" w:tplc="04090003" w:tentative="1">
+      <w:start w:val="1"/>
+      <w:numFmt w:val="bullet"/>
+      <w:lvlText w:val="o"/>
+      <w:lvlJc w:val="left"/>
+      <w:pPr>
+        <w:ind w:left="5760" w:hanging="360"/>
+      </w:pPr>
+      <w:rPr>
+        <w:rFonts w:ascii="Courier New" w:hAnsi="Courier New" w:hint="default"/>
+      </w:rPr>
+    </w:lvl>
+    <w:lvl w:ilvl="8" w:tplc="04090005" w:tentative="1">
+      <w:start w:val="1"/>
+      <w:numFmt w:val="bullet"/>
+      <w:lvlText w:val=""/>
+      <w:lvlJc w:val="left"/>
+      <w:pPr>
+        <w:ind w:left="6480" w:hanging="360"/>
+      </w:pPr>
+      <w:rPr>
+        <w:rFonts w:ascii="Wingdings" w:hAnsi="Wingdings" w:hint="default"/>
+      </w:rPr>
+    </w:lvl>
+  </w:abstractNum>
+  <w:abstractNum w:abstractNumId="5">
     <w:nsid w:val="5186381D"/>
     <w:multiLevelType w:val="multilevel"/>
     <w:tmpl w:val="04090023"/>
@@ -3225,7 +4806,7 @@
       </w:pPr>
     </w:lvl>
   </w:abstractNum>
-  <w:abstractNum w:abstractNumId="5">
+  <w:abstractNum w:abstractNumId="6">
     <w:nsid w:val="5CD366B2"/>
     <w:multiLevelType w:val="hybridMultilevel"/>
     <w:tmpl w:val="29BA1A40"/>
@@ -3338,7 +4919,7 @@
       </w:rPr>
     </w:lvl>
   </w:abstractNum>
-  <w:abstractNum w:abstractNumId="6">
+  <w:abstractNum w:abstractNumId="7">
     <w:nsid w:val="6F1D6A21"/>
     <w:multiLevelType w:val="singleLevel"/>
     <w:tmpl w:val="A100F9DC"/>
@@ -3360,7 +4941,7 @@
       </w:rPr>
     </w:lvl>
   </w:abstractNum>
-  <w:abstractNum w:abstractNumId="7">
+  <w:abstractNum w:abstractNumId="8">
     <w:nsid w:val="7D7410E4"/>
     <w:multiLevelType w:val="hybridMultilevel"/>
     <w:tmpl w:val="6F1028FA"/>
@@ -3476,13 +5057,13 @@
     <w:abstractNumId w:val="0"/>
   </w:num>
   <w:num w:numId="2">
-    <w:abstractNumId w:val="6"/>
+    <w:abstractNumId w:val="7"/>
   </w:num>
   <w:num w:numId="3">
-    <w:abstractNumId w:val="6"/>
+    <w:abstractNumId w:val="7"/>
   </w:num>
   <w:num w:numId="4">
-    <w:abstractNumId w:val="6"/>
+    <w:abstractNumId w:val="7"/>
   </w:num>
   <w:num w:numId="5">
     <w:abstractNumId w:val="0"/>
@@ -3494,7 +5075,7 @@
     <w:abstractNumId w:val="2"/>
   </w:num>
   <w:num w:numId="8">
-    <w:abstractNumId w:val="5"/>
+    <w:abstractNumId w:val="6"/>
   </w:num>
   <w:num w:numId="9">
     <w:abstractNumId w:val="3"/>
@@ -3503,10 +5084,13 @@
     <w:abstractNumId w:val="1"/>
   </w:num>
   <w:num w:numId="11">
-    <w:abstractNumId w:val="4"/>
+    <w:abstractNumId w:val="5"/>
   </w:num>
   <w:num w:numId="12">
-    <w:abstractNumId w:val="7"/>
+    <w:abstractNumId w:val="8"/>
+  </w:num>
+  <w:num w:numId="13">
+    <w:abstractNumId w:val="4"/>
   </w:num>
 </w:numbering>
 </file>
@@ -3695,6 +5279,7 @@
     <w:name w:val="heading 2"/>
     <w:basedOn w:val="Heading1"/>
     <w:next w:val="Normal"/>
+    <w:link w:val="Heading2Char"/>
     <w:qFormat/>
     <w:pPr>
       <w:numPr>
@@ -3980,6 +5565,7 @@
   <w:style w:type="paragraph" w:styleId="BodyTextIndent">
     <w:name w:val="Body Text Indent"/>
     <w:basedOn w:val="Normal"/>
+    <w:link w:val="BodyTextIndentChar"/>
     <w:pPr>
       <w:spacing w:after="0"/>
       <w:ind w:firstLine="360"/>
@@ -4089,6 +5675,48 @@
       <w:i/>
       <w:iCs/>
     </w:rPr>
+  </w:style>
+  <w:style w:type="character" w:customStyle="1" w:styleId="Heading2Char">
+    <w:name w:val="Heading 2 Char"/>
+    <w:basedOn w:val="DefaultParagraphFont"/>
+    <w:link w:val="Heading2"/>
+    <w:rsid w:val="001779C8"/>
+    <w:rPr>
+      <w:b/>
+      <w:kern w:val="28"/>
+      <w:sz w:val="24"/>
+    </w:rPr>
+  </w:style>
+  <w:style w:type="character" w:customStyle="1" w:styleId="BodyTextIndentChar">
+    <w:name w:val="Body Text Indent Char"/>
+    <w:basedOn w:val="DefaultParagraphFont"/>
+    <w:link w:val="BodyTextIndent"/>
+    <w:rsid w:val="001779C8"/>
+    <w:rPr>
+      <w:sz w:val="18"/>
+    </w:rPr>
+  </w:style>
+  <w:style w:type="table" w:styleId="TableGrid">
+    <w:name w:val="Table Grid"/>
+    <w:basedOn w:val="TableNormal"/>
+    <w:rsid w:val="001779C8"/>
+    <w:tblPr>
+      <w:tblInd w:w="0" w:type="dxa"/>
+      <w:tblBorders>
+        <w:top w:val="single" w:sz="4" w:space="0" w:color="auto"/>
+        <w:left w:val="single" w:sz="4" w:space="0" w:color="auto"/>
+        <w:bottom w:val="single" w:sz="4" w:space="0" w:color="auto"/>
+        <w:right w:val="single" w:sz="4" w:space="0" w:color="auto"/>
+        <w:insideH w:val="single" w:sz="4" w:space="0" w:color="auto"/>
+        <w:insideV w:val="single" w:sz="4" w:space="0" w:color="auto"/>
+      </w:tblBorders>
+      <w:tblCellMar>
+        <w:top w:w="0" w:type="dxa"/>
+        <w:left w:w="108" w:type="dxa"/>
+        <w:bottom w:w="0" w:type="dxa"/>
+        <w:right w:w="108" w:type="dxa"/>
+      </w:tblCellMar>
+    </w:tblPr>
   </w:style>
 </w:styles>
 </file>
@@ -4277,6 +5905,7 @@
     <w:name w:val="heading 2"/>
     <w:basedOn w:val="Heading1"/>
     <w:next w:val="Normal"/>
+    <w:link w:val="Heading2Char"/>
     <w:qFormat/>
     <w:pPr>
       <w:numPr>
@@ -4562,6 +6191,7 @@
   <w:style w:type="paragraph" w:styleId="BodyTextIndent">
     <w:name w:val="Body Text Indent"/>
     <w:basedOn w:val="Normal"/>
+    <w:link w:val="BodyTextIndentChar"/>
     <w:pPr>
       <w:spacing w:after="0"/>
       <w:ind w:firstLine="360"/>
@@ -4671,6 +6301,48 @@
       <w:i/>
       <w:iCs/>
     </w:rPr>
+  </w:style>
+  <w:style w:type="character" w:customStyle="1" w:styleId="Heading2Char">
+    <w:name w:val="Heading 2 Char"/>
+    <w:basedOn w:val="DefaultParagraphFont"/>
+    <w:link w:val="Heading2"/>
+    <w:rsid w:val="001779C8"/>
+    <w:rPr>
+      <w:b/>
+      <w:kern w:val="28"/>
+      <w:sz w:val="24"/>
+    </w:rPr>
+  </w:style>
+  <w:style w:type="character" w:customStyle="1" w:styleId="BodyTextIndentChar">
+    <w:name w:val="Body Text Indent Char"/>
+    <w:basedOn w:val="DefaultParagraphFont"/>
+    <w:link w:val="BodyTextIndent"/>
+    <w:rsid w:val="001779C8"/>
+    <w:rPr>
+      <w:sz w:val="18"/>
+    </w:rPr>
+  </w:style>
+  <w:style w:type="table" w:styleId="TableGrid">
+    <w:name w:val="Table Grid"/>
+    <w:basedOn w:val="TableNormal"/>
+    <w:rsid w:val="001779C8"/>
+    <w:tblPr>
+      <w:tblInd w:w="0" w:type="dxa"/>
+      <w:tblBorders>
+        <w:top w:val="single" w:sz="4" w:space="0" w:color="auto"/>
+        <w:left w:val="single" w:sz="4" w:space="0" w:color="auto"/>
+        <w:bottom w:val="single" w:sz="4" w:space="0" w:color="auto"/>
+        <w:right w:val="single" w:sz="4" w:space="0" w:color="auto"/>
+        <w:insideH w:val="single" w:sz="4" w:space="0" w:color="auto"/>
+        <w:insideV w:val="single" w:sz="4" w:space="0" w:color="auto"/>
+      </w:tblBorders>
+      <w:tblCellMar>
+        <w:top w:w="0" w:type="dxa"/>
+        <w:left w:w="108" w:type="dxa"/>
+        <w:bottom w:w="0" w:type="dxa"/>
+        <w:right w:w="108" w:type="dxa"/>
+      </w:tblCellMar>
+    </w:tblPr>
   </w:style>
 </w:styles>
 </file>

</xml_diff>